<commit_message>
Added translation of post about 'Classicist And Mockist TDD Comparison'
</commit_message>
<xml_diff>
--- a/Java/Architecture and Design/TDD/Classicist And Mockist TDD Comparison.docx
+++ b/Java/Architecture and Design/TDD/Classicist And Mockist TDD Comparison.docx
@@ -674,16 +674,16 @@
           <w:szCs w:val="28"/>
           <w:lang w:val="ru-RU"/>
         </w:rPr>
-        <w:t xml:space="preserve">уменьшается на соответствующую </w:t>
-      </w:r>
-      <w:r>
-        <w:rPr>
-          <w:rFonts w:ascii="Georgia" w:hAnsi="Georgia"/>
-          <w:sz w:val="28"/>
-          <w:szCs w:val="28"/>
-          <w:lang w:val="ru-RU"/>
-        </w:rPr>
-        <w:t>сумму;</w:t>
+        <w:t>уменьшается на соответствующее число</w:t>
+      </w:r>
+      <w:r>
+        <w:rPr>
+          <w:rFonts w:ascii="Georgia" w:hAnsi="Georgia"/>
+          <w:sz w:val="28"/>
+          <w:szCs w:val="28"/>
+          <w:lang w:val="ru-RU"/>
+        </w:rPr>
+        <w:t>;</w:t>
       </w:r>
     </w:p>
     <w:p>
@@ -2423,7 +2423,16 @@
           <w:szCs w:val="28"/>
           <w:lang w:val="ru-RU"/>
         </w:rPr>
-        <w:t>правельности функционирования тестируемого метода.</w:t>
+        <w:t>прави</w:t>
+      </w:r>
+      <w:r>
+        <w:rPr>
+          <w:rFonts w:ascii="Georgia" w:hAnsi="Georgia"/>
+          <w:sz w:val="28"/>
+          <w:szCs w:val="28"/>
+          <w:lang w:val="ru-RU"/>
+        </w:rPr>
+        <w:t>льности функционирования тестируемого метода.</w:t>
       </w:r>
       <w:r>
         <w:rPr>
@@ -2521,7 +2530,25 @@
           <w:szCs w:val="28"/>
           <w:lang w:val="ru-RU"/>
         </w:rPr>
-        <w:t xml:space="preserve"> делает это для нас неявно.</w:t>
+        <w:t xml:space="preserve"> делает это </w:t>
+      </w:r>
+      <w:r>
+        <w:rPr>
+          <w:rFonts w:ascii="Georgia" w:hAnsi="Georgia"/>
+          <w:sz w:val="28"/>
+          <w:szCs w:val="28"/>
+          <w:lang w:val="ru-RU"/>
+        </w:rPr>
+        <w:t>за</w:t>
+      </w:r>
+      <w:r>
+        <w:rPr>
+          <w:rFonts w:ascii="Georgia" w:hAnsi="Georgia"/>
+          <w:sz w:val="28"/>
+          <w:szCs w:val="28"/>
+          <w:lang w:val="ru-RU"/>
+        </w:rPr>
+        <w:t xml:space="preserve"> нас неявно.</w:t>
       </w:r>
     </w:p>
     <w:p>
@@ -5502,7 +5529,16 @@
           <w:szCs w:val="28"/>
           <w:lang w:val="ru-RU"/>
         </w:rPr>
-        <w:t>, которое используется как обопщение для всех видов объектов, используемых в тестах вместо раельных объектов.</w:t>
+        <w:t>, которое используется как обоб</w:t>
+      </w:r>
+      <w:r>
+        <w:rPr>
+          <w:rFonts w:ascii="Georgia" w:hAnsi="Georgia"/>
+          <w:sz w:val="28"/>
+          <w:szCs w:val="28"/>
+          <w:lang w:val="ru-RU"/>
+        </w:rPr>
+        <w:t>щение для всех видов объектов, используемых в тестах вместо раельных объектов.</w:t>
       </w:r>
       <w:r>
         <w:rPr>
@@ -5536,7 +5572,16 @@
           <w:sz w:val="28"/>
           <w:szCs w:val="28"/>
         </w:rPr>
-        <w:t>Double’</w:t>
+        <w:t>Double</w:t>
+      </w:r>
+      <w:r>
+        <w:rPr>
+          <w:rFonts w:ascii="Georgia" w:hAnsi="Georgia"/>
+          <w:sz w:val="28"/>
+          <w:szCs w:val="28"/>
+          <w:lang w:val="ru-RU"/>
+        </w:rPr>
+        <w:t>’</w:t>
       </w:r>
       <w:r>
         <w:rPr>
@@ -5789,7 +5834,43 @@
           <w:szCs w:val="28"/>
           <w:lang w:val="ru-RU"/>
         </w:rPr>
-        <w:t xml:space="preserve">это объект, возвращающий предопреденные ответы на вызовов методов, которые используются в тесте и </w:t>
+        <w:t>это объект, возвращающий предопреденные отв</w:t>
+      </w:r>
+      <w:r>
+        <w:rPr>
+          <w:rFonts w:ascii="Georgia" w:hAnsi="Georgia"/>
+          <w:sz w:val="28"/>
+          <w:szCs w:val="28"/>
+          <w:lang w:val="ru-RU"/>
+        </w:rPr>
+        <w:t xml:space="preserve">еты на вызовов методов, </w:t>
+      </w:r>
+      <w:r>
+        <w:rPr>
+          <w:rFonts w:ascii="Georgia" w:hAnsi="Georgia"/>
+          <w:sz w:val="28"/>
+          <w:szCs w:val="28"/>
+          <w:lang w:val="ru-RU"/>
+        </w:rPr>
+        <w:t>использу</w:t>
+      </w:r>
+      <w:r>
+        <w:rPr>
+          <w:rFonts w:ascii="Georgia" w:hAnsi="Georgia"/>
+          <w:sz w:val="28"/>
+          <w:szCs w:val="28"/>
+          <w:lang w:val="ru-RU"/>
+        </w:rPr>
+        <w:t>емых</w:t>
+      </w:r>
+      <w:r>
+        <w:rPr>
+          <w:rFonts w:ascii="Georgia" w:hAnsi="Georgia"/>
+          <w:sz w:val="28"/>
+          <w:szCs w:val="28"/>
+          <w:lang w:val="ru-RU"/>
+        </w:rPr>
+        <w:t xml:space="preserve"> в тесте и </w:t>
       </w:r>
       <w:r>
         <w:rPr>
@@ -8741,7 +8822,25 @@
           <w:szCs w:val="28"/>
           <w:lang w:val="ru-RU"/>
         </w:rPr>
-        <w:t xml:space="preserve">проверяющий состояние называется </w:t>
+        <w:t xml:space="preserve">проверяющий </w:t>
+      </w:r>
+      <w:r>
+        <w:rPr>
+          <w:rFonts w:ascii="Georgia" w:hAnsi="Georgia"/>
+          <w:sz w:val="28"/>
+          <w:szCs w:val="28"/>
+          <w:lang w:val="ru-RU"/>
+        </w:rPr>
+        <w:t>поведение</w:t>
+      </w:r>
+      <w:r>
+        <w:rPr>
+          <w:rFonts w:ascii="Georgia" w:hAnsi="Georgia"/>
+          <w:sz w:val="28"/>
+          <w:szCs w:val="28"/>
+          <w:lang w:val="ru-RU"/>
+        </w:rPr>
+        <w:t xml:space="preserve"> называется </w:t>
       </w:r>
       <w:r>
         <w:rPr>
@@ -10179,7 +10278,25 @@
           <w:szCs w:val="28"/>
           <w:lang w:val="ru-RU"/>
         </w:rPr>
-        <w:t>, согласно которому мы рассматриваем фугкциональную возможность</w:t>
+        <w:t>, соглас</w:t>
+      </w:r>
+      <w:r>
+        <w:rPr>
+          <w:rFonts w:ascii="Georgia" w:hAnsi="Georgia"/>
+          <w:sz w:val="28"/>
+          <w:szCs w:val="28"/>
+          <w:lang w:val="ru-RU"/>
+        </w:rPr>
+        <w:t>но которому мы рассматриваем фун</w:t>
+      </w:r>
+      <w:r>
+        <w:rPr>
+          <w:rFonts w:ascii="Georgia" w:hAnsi="Georgia"/>
+          <w:sz w:val="28"/>
+          <w:szCs w:val="28"/>
+          <w:lang w:val="ru-RU"/>
+        </w:rPr>
+        <w:t>кциональную возможность</w:t>
       </w:r>
       <w:r>
         <w:rPr>
@@ -10251,7 +10368,34 @@
           <w:szCs w:val="28"/>
           <w:lang w:val="ru-RU"/>
         </w:rPr>
-        <w:t>И когда наша доменная можель готова, мы набстраиваем верхние/внешние слои (</w:t>
+        <w:t>И когда на</w:t>
+      </w:r>
+      <w:r>
+        <w:rPr>
+          <w:rFonts w:ascii="Georgia" w:hAnsi="Georgia"/>
+          <w:sz w:val="28"/>
+          <w:szCs w:val="28"/>
+          <w:lang w:val="ru-RU"/>
+        </w:rPr>
+        <w:t>ша доменная мод</w:t>
+      </w:r>
+      <w:r>
+        <w:rPr>
+          <w:rFonts w:ascii="Georgia" w:hAnsi="Georgia"/>
+          <w:sz w:val="28"/>
+          <w:szCs w:val="28"/>
+          <w:lang w:val="ru-RU"/>
+        </w:rPr>
+        <w:t>ель готова, мы над</w:t>
+      </w:r>
+      <w:r>
+        <w:rPr>
+          <w:rFonts w:ascii="Georgia" w:hAnsi="Georgia"/>
+          <w:sz w:val="28"/>
+          <w:szCs w:val="28"/>
+          <w:lang w:val="ru-RU"/>
+        </w:rPr>
+        <w:t>страиваем верхние/внешние слои (</w:t>
       </w:r>
       <w:r>
         <w:rPr>
@@ -10440,7 +10584,16 @@
           <w:szCs w:val="28"/>
           <w:lang w:val="ru-RU"/>
         </w:rPr>
-        <w:t>реалтзации функциональной возможности</w:t>
+        <w:t>реали</w:t>
+      </w:r>
+      <w:r>
+        <w:rPr>
+          <w:rFonts w:ascii="Georgia" w:hAnsi="Georgia"/>
+          <w:sz w:val="28"/>
+          <w:szCs w:val="28"/>
+          <w:lang w:val="ru-RU"/>
+        </w:rPr>
+        <w:t>зации функциональной возможности</w:t>
       </w:r>
       <w:r>
         <w:rPr>
@@ -10561,6 +10714,7 @@
           <w:b/>
           <w:sz w:val="30"/>
           <w:szCs w:val="30"/>
+          <w:lang w:val="ru-RU"/>
         </w:rPr>
         <w:t>’</w:t>
       </w:r>
@@ -10900,355 +11054,9 @@
           <w:szCs w:val="30"/>
           <w:lang w:val="ru-RU"/>
         </w:rPr>
-        <w:t>Изолтрованность тестов</w:t>
-      </w:r>
-    </w:p>
-    <w:p>
-      <w:pPr>
-        <w:spacing w:line="360" w:lineRule="auto"/>
-        <w:rPr>
-          <w:rFonts w:ascii="Georgia" w:hAnsi="Georgia"/>
-          <w:sz w:val="2"/>
-          <w:szCs w:val="2"/>
-          <w:lang w:val="ru-RU"/>
-        </w:rPr>
-      </w:pPr>
-    </w:p>
-    <w:p>
-      <w:pPr>
-        <w:spacing w:line="360" w:lineRule="auto"/>
-        <w:rPr>
-          <w:rFonts w:ascii="Georgia" w:hAnsi="Georgia"/>
-          <w:sz w:val="28"/>
-          <w:szCs w:val="28"/>
-          <w:lang w:val="ru-RU"/>
-        </w:rPr>
-      </w:pPr>
-      <w:r>
-        <w:rPr>
-          <w:rFonts w:ascii="Georgia" w:hAnsi="Georgia"/>
-          <w:sz w:val="28"/>
-          <w:szCs w:val="28"/>
-          <w:lang w:val="ru-RU"/>
-        </w:rPr>
-        <w:t>Если</w:t>
-      </w:r>
-      <w:r>
-        <w:rPr>
-          <w:rFonts w:ascii="Georgia" w:hAnsi="Georgia"/>
-          <w:sz w:val="28"/>
-          <w:szCs w:val="28"/>
-          <w:lang w:val="ru-RU"/>
-        </w:rPr>
-        <w:t xml:space="preserve"> </w:t>
-      </w:r>
-      <w:r>
-        <w:rPr>
-          <w:rFonts w:ascii="Georgia" w:hAnsi="Georgia"/>
-          <w:sz w:val="28"/>
-          <w:szCs w:val="28"/>
-          <w:lang w:val="ru-RU"/>
-        </w:rPr>
-        <w:t xml:space="preserve">в системе покрытой тестами согласно </w:t>
-      </w:r>
-      <w:r>
-        <w:rPr>
-          <w:rFonts w:ascii="Georgia" w:hAnsi="Georgia"/>
-          <w:sz w:val="28"/>
-          <w:szCs w:val="28"/>
-        </w:rPr>
-        <w:t>Mockist</w:t>
-      </w:r>
-      <w:r>
-        <w:rPr>
-          <w:rFonts w:ascii="Georgia" w:hAnsi="Georgia"/>
-          <w:sz w:val="28"/>
-          <w:szCs w:val="28"/>
-          <w:lang w:val="ru-RU"/>
-        </w:rPr>
-        <w:t xml:space="preserve"> </w:t>
-      </w:r>
-      <w:r>
-        <w:rPr>
-          <w:rFonts w:ascii="Georgia" w:hAnsi="Georgia"/>
-          <w:sz w:val="28"/>
-          <w:szCs w:val="28"/>
-        </w:rPr>
-        <w:t>TDD</w:t>
-      </w:r>
-      <w:r>
-        <w:rPr>
-          <w:rFonts w:ascii="Georgia" w:hAnsi="Georgia"/>
-          <w:sz w:val="28"/>
-          <w:szCs w:val="28"/>
-          <w:lang w:val="ru-RU"/>
-        </w:rPr>
-        <w:t xml:space="preserve"> </w:t>
-      </w:r>
-      <w:r>
-        <w:rPr>
-          <w:rFonts w:ascii="Georgia" w:hAnsi="Georgia"/>
-          <w:sz w:val="28"/>
-          <w:szCs w:val="28"/>
-          <w:lang w:val="ru-RU"/>
-        </w:rPr>
-        <w:t>появится ошибка</w:t>
-      </w:r>
-      <w:r>
-        <w:rPr>
-          <w:rFonts w:ascii="Georgia" w:hAnsi="Georgia"/>
-          <w:sz w:val="28"/>
-          <w:szCs w:val="28"/>
-          <w:lang w:val="ru-RU"/>
-        </w:rPr>
-        <w:t xml:space="preserve">, </w:t>
-      </w:r>
-      <w:r>
-        <w:rPr>
-          <w:rFonts w:ascii="Georgia" w:hAnsi="Georgia"/>
-          <w:sz w:val="28"/>
-          <w:szCs w:val="28"/>
-          <w:lang w:val="ru-RU"/>
-        </w:rPr>
-        <w:t xml:space="preserve">то «покраснеют» только </w:t>
-      </w:r>
-      <w:r>
-        <w:rPr>
-          <w:rFonts w:ascii="Georgia" w:hAnsi="Georgia"/>
-          <w:sz w:val="28"/>
-          <w:szCs w:val="28"/>
-          <w:lang w:val="ru-RU"/>
-        </w:rPr>
-        <w:t xml:space="preserve">те </w:t>
-      </w:r>
-      <w:r>
-        <w:rPr>
-          <w:rFonts w:ascii="Georgia" w:hAnsi="Georgia"/>
-          <w:sz w:val="28"/>
-          <w:szCs w:val="28"/>
-          <w:lang w:val="ru-RU"/>
-        </w:rPr>
-        <w:t xml:space="preserve">тесты, </w:t>
-      </w:r>
-      <w:r>
-        <w:rPr>
-          <w:rFonts w:ascii="Georgia" w:hAnsi="Georgia"/>
-          <w:sz w:val="28"/>
-          <w:szCs w:val="28"/>
-          <w:lang w:val="ru-RU"/>
-        </w:rPr>
-        <w:t>которые относятся</w:t>
-      </w:r>
-      <w:r>
-        <w:rPr>
-          <w:rFonts w:ascii="Georgia" w:hAnsi="Georgia"/>
-          <w:sz w:val="28"/>
-          <w:szCs w:val="28"/>
-          <w:lang w:val="ru-RU"/>
-        </w:rPr>
-        <w:t xml:space="preserve"> к </w:t>
-      </w:r>
-      <w:r>
-        <w:rPr>
-          <w:rFonts w:ascii="Georgia" w:hAnsi="Georgia"/>
-          <w:sz w:val="28"/>
-          <w:szCs w:val="28"/>
-        </w:rPr>
-        <w:t>SUT</w:t>
-      </w:r>
-      <w:r>
-        <w:rPr>
-          <w:rFonts w:ascii="Georgia" w:hAnsi="Georgia"/>
-          <w:sz w:val="28"/>
-          <w:szCs w:val="28"/>
-          <w:lang w:val="ru-RU"/>
-        </w:rPr>
-        <w:t xml:space="preserve">, </w:t>
-      </w:r>
-      <w:r>
-        <w:rPr>
-          <w:rFonts w:ascii="Georgia" w:hAnsi="Georgia"/>
-          <w:sz w:val="28"/>
-          <w:szCs w:val="28"/>
-          <w:lang w:val="ru-RU"/>
-        </w:rPr>
-        <w:t>которая содержит</w:t>
-      </w:r>
-      <w:r>
-        <w:rPr>
-          <w:rFonts w:ascii="Georgia" w:hAnsi="Georgia"/>
-          <w:sz w:val="28"/>
-          <w:szCs w:val="28"/>
-          <w:lang w:val="ru-RU"/>
-        </w:rPr>
-        <w:t xml:space="preserve"> эту ошибку.</w:t>
-      </w:r>
-    </w:p>
-    <w:p>
-      <w:pPr>
-        <w:spacing w:line="360" w:lineRule="auto"/>
-        <w:rPr>
-          <w:rFonts w:ascii="Georgia" w:hAnsi="Georgia"/>
-          <w:sz w:val="28"/>
-          <w:szCs w:val="28"/>
-          <w:lang w:val="ru-RU"/>
-        </w:rPr>
-      </w:pPr>
-      <w:r>
-        <w:rPr>
-          <w:rFonts w:ascii="Georgia" w:hAnsi="Georgia"/>
-          <w:sz w:val="28"/>
-          <w:szCs w:val="28"/>
-          <w:lang w:val="ru-RU"/>
-        </w:rPr>
-        <w:t>И напротив, е</w:t>
-      </w:r>
-      <w:r>
-        <w:rPr>
-          <w:rFonts w:ascii="Georgia" w:hAnsi="Georgia"/>
-          <w:sz w:val="28"/>
-          <w:szCs w:val="28"/>
-          <w:lang w:val="ru-RU"/>
-        </w:rPr>
-        <w:t>сли</w:t>
-      </w:r>
-      <w:r>
-        <w:rPr>
-          <w:rFonts w:ascii="Georgia" w:hAnsi="Georgia"/>
-          <w:sz w:val="28"/>
-          <w:szCs w:val="28"/>
-          <w:lang w:val="ru-RU"/>
-        </w:rPr>
-        <w:t xml:space="preserve"> </w:t>
-      </w:r>
-      <w:r>
-        <w:rPr>
-          <w:rFonts w:ascii="Georgia" w:hAnsi="Georgia"/>
-          <w:sz w:val="28"/>
-          <w:szCs w:val="28"/>
-          <w:lang w:val="ru-RU"/>
-        </w:rPr>
-        <w:t xml:space="preserve">в системе покрытой тестами согласно </w:t>
-      </w:r>
-      <w:r>
-        <w:rPr>
-          <w:rFonts w:ascii="Georgia" w:hAnsi="Georgia"/>
-          <w:sz w:val="28"/>
-          <w:szCs w:val="28"/>
-        </w:rPr>
-        <w:t>Classicist</w:t>
-      </w:r>
-      <w:r>
-        <w:rPr>
-          <w:rFonts w:ascii="Georgia" w:hAnsi="Georgia"/>
-          <w:sz w:val="28"/>
-          <w:szCs w:val="28"/>
-          <w:lang w:val="ru-RU"/>
-        </w:rPr>
-        <w:t xml:space="preserve"> </w:t>
-      </w:r>
-      <w:r>
-        <w:rPr>
-          <w:rFonts w:ascii="Georgia" w:hAnsi="Georgia"/>
-          <w:sz w:val="28"/>
-          <w:szCs w:val="28"/>
-        </w:rPr>
-        <w:t>TDD</w:t>
-      </w:r>
-      <w:r>
-        <w:rPr>
-          <w:rFonts w:ascii="Georgia" w:hAnsi="Georgia"/>
-          <w:sz w:val="28"/>
-          <w:szCs w:val="28"/>
-          <w:lang w:val="ru-RU"/>
-        </w:rPr>
-        <w:t xml:space="preserve"> </w:t>
-      </w:r>
-      <w:r>
-        <w:rPr>
-          <w:rFonts w:ascii="Georgia" w:hAnsi="Georgia"/>
-          <w:sz w:val="28"/>
-          <w:szCs w:val="28"/>
-          <w:lang w:val="ru-RU"/>
-        </w:rPr>
-        <w:t>появится ошибка</w:t>
-      </w:r>
-      <w:r>
-        <w:rPr>
-          <w:rFonts w:ascii="Georgia" w:hAnsi="Georgia"/>
-          <w:sz w:val="28"/>
-          <w:szCs w:val="28"/>
-          <w:lang w:val="ru-RU"/>
-        </w:rPr>
-        <w:t xml:space="preserve">, то могут сломаться любые тесты, которые используют </w:t>
-      </w:r>
-      <w:r>
-        <w:rPr>
-          <w:rFonts w:ascii="Georgia" w:hAnsi="Georgia"/>
-          <w:sz w:val="28"/>
-          <w:szCs w:val="28"/>
-        </w:rPr>
-        <w:t>SUT</w:t>
-      </w:r>
-      <w:r>
-        <w:rPr>
-          <w:rFonts w:ascii="Georgia" w:hAnsi="Georgia"/>
-          <w:sz w:val="28"/>
-          <w:szCs w:val="28"/>
-          <w:lang w:val="ru-RU"/>
-        </w:rPr>
-        <w:t xml:space="preserve"> </w:t>
-      </w:r>
-      <w:r>
-        <w:rPr>
-          <w:rFonts w:ascii="Georgia" w:hAnsi="Georgia"/>
-          <w:sz w:val="28"/>
-          <w:szCs w:val="28"/>
-          <w:lang w:val="ru-RU"/>
-        </w:rPr>
-        <w:t xml:space="preserve">(как тестируемый объект или как </w:t>
-      </w:r>
-      <w:r>
-        <w:rPr>
-          <w:rFonts w:ascii="Georgia" w:hAnsi="Georgia"/>
-          <w:sz w:val="28"/>
-          <w:szCs w:val="28"/>
-        </w:rPr>
-        <w:t>Collaborator</w:t>
-      </w:r>
-      <w:r>
-        <w:rPr>
-          <w:rFonts w:ascii="Georgia" w:hAnsi="Georgia"/>
-          <w:sz w:val="28"/>
-          <w:szCs w:val="28"/>
-          <w:lang w:val="ru-RU"/>
-        </w:rPr>
-        <w:t>)</w:t>
-      </w:r>
-      <w:r>
-        <w:rPr>
-          <w:rFonts w:ascii="Georgia" w:hAnsi="Georgia"/>
-          <w:sz w:val="28"/>
-          <w:szCs w:val="28"/>
-          <w:lang w:val="ru-RU"/>
-        </w:rPr>
-        <w:t>, что в результате может привести к волне «покрасневших» тестов.</w:t>
-      </w:r>
-    </w:p>
-    <w:p>
-      <w:pPr>
-        <w:spacing w:line="360" w:lineRule="auto"/>
-        <w:rPr>
-          <w:rFonts w:ascii="Georgia" w:hAnsi="Georgia"/>
-          <w:sz w:val="28"/>
-          <w:szCs w:val="28"/>
-          <w:lang w:val="ru-RU"/>
-        </w:rPr>
-      </w:pPr>
-    </w:p>
-    <w:p>
-      <w:pPr>
-        <w:spacing w:line="360" w:lineRule="auto"/>
+        <w:t>Изоли</w:t>
+      </w:r>
+      <w:r>
         <w:rPr>
           <w:rFonts w:ascii="Georgia" w:hAnsi="Georgia"/>
           <w:b/>
@@ -11256,8 +11064,346 @@
           <w:szCs w:val="30"/>
           <w:lang w:val="ru-RU"/>
         </w:rPr>
-      </w:pPr>
-      <w:r>
+        <w:t>рованность тестов</w:t>
+      </w:r>
+    </w:p>
+    <w:p>
+      <w:pPr>
+        <w:spacing w:line="360" w:lineRule="auto"/>
+        <w:rPr>
+          <w:rFonts w:ascii="Georgia" w:hAnsi="Georgia"/>
+          <w:sz w:val="2"/>
+          <w:szCs w:val="2"/>
+          <w:lang w:val="ru-RU"/>
+        </w:rPr>
+      </w:pPr>
+    </w:p>
+    <w:p>
+      <w:pPr>
+        <w:spacing w:line="360" w:lineRule="auto"/>
+        <w:rPr>
+          <w:rFonts w:ascii="Georgia" w:hAnsi="Georgia"/>
+          <w:sz w:val="28"/>
+          <w:szCs w:val="28"/>
+          <w:lang w:val="ru-RU"/>
+        </w:rPr>
+      </w:pPr>
+      <w:r>
+        <w:rPr>
+          <w:rFonts w:ascii="Georgia" w:hAnsi="Georgia"/>
+          <w:sz w:val="28"/>
+          <w:szCs w:val="28"/>
+          <w:lang w:val="ru-RU"/>
+        </w:rPr>
+        <w:t>Если</w:t>
+      </w:r>
+      <w:r>
+        <w:rPr>
+          <w:rFonts w:ascii="Georgia" w:hAnsi="Georgia"/>
+          <w:sz w:val="28"/>
+          <w:szCs w:val="28"/>
+          <w:lang w:val="ru-RU"/>
+        </w:rPr>
+        <w:t xml:space="preserve"> </w:t>
+      </w:r>
+      <w:r>
+        <w:rPr>
+          <w:rFonts w:ascii="Georgia" w:hAnsi="Georgia"/>
+          <w:sz w:val="28"/>
+          <w:szCs w:val="28"/>
+          <w:lang w:val="ru-RU"/>
+        </w:rPr>
+        <w:t xml:space="preserve">в системе покрытой тестами согласно </w:t>
+      </w:r>
+      <w:r>
+        <w:rPr>
+          <w:rFonts w:ascii="Georgia" w:hAnsi="Georgia"/>
+          <w:sz w:val="28"/>
+          <w:szCs w:val="28"/>
+        </w:rPr>
+        <w:t>Mockist</w:t>
+      </w:r>
+      <w:r>
+        <w:rPr>
+          <w:rFonts w:ascii="Georgia" w:hAnsi="Georgia"/>
+          <w:sz w:val="28"/>
+          <w:szCs w:val="28"/>
+          <w:lang w:val="ru-RU"/>
+        </w:rPr>
+        <w:t xml:space="preserve"> </w:t>
+      </w:r>
+      <w:r>
+        <w:rPr>
+          <w:rFonts w:ascii="Georgia" w:hAnsi="Georgia"/>
+          <w:sz w:val="28"/>
+          <w:szCs w:val="28"/>
+        </w:rPr>
+        <w:t>TDD</w:t>
+      </w:r>
+      <w:r>
+        <w:rPr>
+          <w:rFonts w:ascii="Georgia" w:hAnsi="Georgia"/>
+          <w:sz w:val="28"/>
+          <w:szCs w:val="28"/>
+          <w:lang w:val="ru-RU"/>
+        </w:rPr>
+        <w:t xml:space="preserve"> </w:t>
+      </w:r>
+      <w:r>
+        <w:rPr>
+          <w:rFonts w:ascii="Georgia" w:hAnsi="Georgia"/>
+          <w:sz w:val="28"/>
+          <w:szCs w:val="28"/>
+          <w:lang w:val="ru-RU"/>
+        </w:rPr>
+        <w:t>появится ошибка</w:t>
+      </w:r>
+      <w:r>
+        <w:rPr>
+          <w:rFonts w:ascii="Georgia" w:hAnsi="Georgia"/>
+          <w:sz w:val="28"/>
+          <w:szCs w:val="28"/>
+          <w:lang w:val="ru-RU"/>
+        </w:rPr>
+        <w:t xml:space="preserve">, </w:t>
+      </w:r>
+      <w:r>
+        <w:rPr>
+          <w:rFonts w:ascii="Georgia" w:hAnsi="Georgia"/>
+          <w:sz w:val="28"/>
+          <w:szCs w:val="28"/>
+          <w:lang w:val="ru-RU"/>
+        </w:rPr>
+        <w:t xml:space="preserve">то «покраснеют» только </w:t>
+      </w:r>
+      <w:r>
+        <w:rPr>
+          <w:rFonts w:ascii="Georgia" w:hAnsi="Georgia"/>
+          <w:sz w:val="28"/>
+          <w:szCs w:val="28"/>
+          <w:lang w:val="ru-RU"/>
+        </w:rPr>
+        <w:t xml:space="preserve">те </w:t>
+      </w:r>
+      <w:r>
+        <w:rPr>
+          <w:rFonts w:ascii="Georgia" w:hAnsi="Georgia"/>
+          <w:sz w:val="28"/>
+          <w:szCs w:val="28"/>
+          <w:lang w:val="ru-RU"/>
+        </w:rPr>
+        <w:t xml:space="preserve">тесты, </w:t>
+      </w:r>
+      <w:r>
+        <w:rPr>
+          <w:rFonts w:ascii="Georgia" w:hAnsi="Georgia"/>
+          <w:sz w:val="28"/>
+          <w:szCs w:val="28"/>
+          <w:lang w:val="ru-RU"/>
+        </w:rPr>
+        <w:t>которые относятся</w:t>
+      </w:r>
+      <w:r>
+        <w:rPr>
+          <w:rFonts w:ascii="Georgia" w:hAnsi="Georgia"/>
+          <w:sz w:val="28"/>
+          <w:szCs w:val="28"/>
+          <w:lang w:val="ru-RU"/>
+        </w:rPr>
+        <w:t xml:space="preserve"> к </w:t>
+      </w:r>
+      <w:r>
+        <w:rPr>
+          <w:rFonts w:ascii="Georgia" w:hAnsi="Georgia"/>
+          <w:sz w:val="28"/>
+          <w:szCs w:val="28"/>
+        </w:rPr>
+        <w:t>SUT</w:t>
+      </w:r>
+      <w:r>
+        <w:rPr>
+          <w:rFonts w:ascii="Georgia" w:hAnsi="Georgia"/>
+          <w:sz w:val="28"/>
+          <w:szCs w:val="28"/>
+          <w:lang w:val="ru-RU"/>
+        </w:rPr>
+        <w:t xml:space="preserve">, </w:t>
+      </w:r>
+      <w:r>
+        <w:rPr>
+          <w:rFonts w:ascii="Georgia" w:hAnsi="Georgia"/>
+          <w:sz w:val="28"/>
+          <w:szCs w:val="28"/>
+          <w:lang w:val="ru-RU"/>
+        </w:rPr>
+        <w:t>которая содержит</w:t>
+      </w:r>
+      <w:r>
+        <w:rPr>
+          <w:rFonts w:ascii="Georgia" w:hAnsi="Georgia"/>
+          <w:sz w:val="28"/>
+          <w:szCs w:val="28"/>
+          <w:lang w:val="ru-RU"/>
+        </w:rPr>
+        <w:t xml:space="preserve"> эту ошибку.</w:t>
+      </w:r>
+    </w:p>
+    <w:p>
+      <w:pPr>
+        <w:spacing w:line="360" w:lineRule="auto"/>
+        <w:rPr>
+          <w:rFonts w:ascii="Georgia" w:hAnsi="Georgia"/>
+          <w:sz w:val="28"/>
+          <w:szCs w:val="28"/>
+          <w:lang w:val="ru-RU"/>
+        </w:rPr>
+      </w:pPr>
+      <w:r>
+        <w:rPr>
+          <w:rFonts w:ascii="Georgia" w:hAnsi="Georgia"/>
+          <w:sz w:val="28"/>
+          <w:szCs w:val="28"/>
+          <w:lang w:val="ru-RU"/>
+        </w:rPr>
+        <w:t>И напротив, если</w:t>
+      </w:r>
+      <w:r>
+        <w:rPr>
+          <w:rFonts w:ascii="Georgia" w:hAnsi="Georgia"/>
+          <w:sz w:val="28"/>
+          <w:szCs w:val="28"/>
+          <w:lang w:val="ru-RU"/>
+        </w:rPr>
+        <w:t xml:space="preserve"> </w:t>
+      </w:r>
+      <w:r>
+        <w:rPr>
+          <w:rFonts w:ascii="Georgia" w:hAnsi="Georgia"/>
+          <w:sz w:val="28"/>
+          <w:szCs w:val="28"/>
+          <w:lang w:val="ru-RU"/>
+        </w:rPr>
+        <w:t xml:space="preserve">в системе покрытой тестами согласно </w:t>
+      </w:r>
+      <w:r>
+        <w:rPr>
+          <w:rFonts w:ascii="Georgia" w:hAnsi="Georgia"/>
+          <w:sz w:val="28"/>
+          <w:szCs w:val="28"/>
+        </w:rPr>
+        <w:t>Classicist</w:t>
+      </w:r>
+      <w:r>
+        <w:rPr>
+          <w:rFonts w:ascii="Georgia" w:hAnsi="Georgia"/>
+          <w:sz w:val="28"/>
+          <w:szCs w:val="28"/>
+          <w:lang w:val="ru-RU"/>
+        </w:rPr>
+        <w:t xml:space="preserve"> </w:t>
+      </w:r>
+      <w:r>
+        <w:rPr>
+          <w:rFonts w:ascii="Georgia" w:hAnsi="Georgia"/>
+          <w:sz w:val="28"/>
+          <w:szCs w:val="28"/>
+        </w:rPr>
+        <w:t>TDD</w:t>
+      </w:r>
+      <w:r>
+        <w:rPr>
+          <w:rFonts w:ascii="Georgia" w:hAnsi="Georgia"/>
+          <w:sz w:val="28"/>
+          <w:szCs w:val="28"/>
+          <w:lang w:val="ru-RU"/>
+        </w:rPr>
+        <w:t xml:space="preserve"> </w:t>
+      </w:r>
+      <w:r>
+        <w:rPr>
+          <w:rFonts w:ascii="Georgia" w:hAnsi="Georgia"/>
+          <w:sz w:val="28"/>
+          <w:szCs w:val="28"/>
+          <w:lang w:val="ru-RU"/>
+        </w:rPr>
+        <w:t>появится ошибка</w:t>
+      </w:r>
+      <w:r>
+        <w:rPr>
+          <w:rFonts w:ascii="Georgia" w:hAnsi="Georgia"/>
+          <w:sz w:val="28"/>
+          <w:szCs w:val="28"/>
+          <w:lang w:val="ru-RU"/>
+        </w:rPr>
+        <w:t xml:space="preserve">, то могут сломаться любые тесты, которые используют </w:t>
+      </w:r>
+      <w:r>
+        <w:rPr>
+          <w:rFonts w:ascii="Georgia" w:hAnsi="Georgia"/>
+          <w:sz w:val="28"/>
+          <w:szCs w:val="28"/>
+        </w:rPr>
+        <w:t>SUT</w:t>
+      </w:r>
+      <w:r>
+        <w:rPr>
+          <w:rFonts w:ascii="Georgia" w:hAnsi="Georgia"/>
+          <w:sz w:val="28"/>
+          <w:szCs w:val="28"/>
+          <w:lang w:val="ru-RU"/>
+        </w:rPr>
+        <w:t xml:space="preserve"> </w:t>
+      </w:r>
+      <w:r>
+        <w:rPr>
+          <w:rFonts w:ascii="Georgia" w:hAnsi="Georgia"/>
+          <w:sz w:val="28"/>
+          <w:szCs w:val="28"/>
+          <w:lang w:val="ru-RU"/>
+        </w:rPr>
+        <w:t xml:space="preserve">(как тестируемый объект или как </w:t>
+      </w:r>
+      <w:r>
+        <w:rPr>
+          <w:rFonts w:ascii="Georgia" w:hAnsi="Georgia"/>
+          <w:sz w:val="28"/>
+          <w:szCs w:val="28"/>
+        </w:rPr>
+        <w:t>Collaborator</w:t>
+      </w:r>
+      <w:r>
+        <w:rPr>
+          <w:rFonts w:ascii="Georgia" w:hAnsi="Georgia"/>
+          <w:sz w:val="28"/>
+          <w:szCs w:val="28"/>
+          <w:lang w:val="ru-RU"/>
+        </w:rPr>
+        <w:t>)</w:t>
+      </w:r>
+      <w:r>
+        <w:rPr>
+          <w:rFonts w:ascii="Georgia" w:hAnsi="Georgia"/>
+          <w:sz w:val="28"/>
+          <w:szCs w:val="28"/>
+          <w:lang w:val="ru-RU"/>
+        </w:rPr>
+        <w:t>, что в результате может привести к волне «покрасневших» тестов.</w:t>
+      </w:r>
+    </w:p>
+    <w:p>
+      <w:pPr>
+        <w:spacing w:line="360" w:lineRule="auto"/>
+        <w:rPr>
+          <w:rFonts w:ascii="Georgia" w:hAnsi="Georgia"/>
+          <w:sz w:val="28"/>
+          <w:szCs w:val="28"/>
+          <w:lang w:val="ru-RU"/>
+        </w:rPr>
+      </w:pPr>
+    </w:p>
+    <w:p>
+      <w:pPr>
+        <w:spacing w:line="360" w:lineRule="auto"/>
         <w:rPr>
           <w:rFonts w:ascii="Georgia" w:hAnsi="Georgia"/>
           <w:b/>
@@ -11265,8 +11411,7 @@
           <w:szCs w:val="30"/>
           <w:lang w:val="ru-RU"/>
         </w:rPr>
-        <w:t>Зависимоть</w:t>
-      </w:r>
+      </w:pPr>
       <w:r>
         <w:rPr>
           <w:rFonts w:ascii="Georgia" w:hAnsi="Georgia"/>
@@ -11275,548 +11420,9 @@
           <w:szCs w:val="30"/>
           <w:lang w:val="ru-RU"/>
         </w:rPr>
-        <w:t xml:space="preserve"> между тестами и реализацией</w:t>
-      </w:r>
-    </w:p>
-    <w:p>
-      <w:pPr>
-        <w:spacing w:line="360" w:lineRule="auto"/>
-        <w:rPr>
-          <w:rFonts w:ascii="Georgia" w:hAnsi="Georgia"/>
-          <w:sz w:val="2"/>
-          <w:szCs w:val="2"/>
-          <w:lang w:val="ru-RU"/>
-        </w:rPr>
-      </w:pPr>
-    </w:p>
-    <w:p>
-      <w:pPr>
-        <w:spacing w:line="360" w:lineRule="auto"/>
-        <w:rPr>
-          <w:rFonts w:ascii="Georgia" w:hAnsi="Georgia"/>
-          <w:sz w:val="28"/>
-          <w:szCs w:val="28"/>
-          <w:lang w:val="ru-RU"/>
-        </w:rPr>
-      </w:pPr>
-      <w:r>
-        <w:rPr>
-          <w:rFonts w:ascii="Georgia" w:hAnsi="Georgia"/>
-          <w:sz w:val="28"/>
-          <w:szCs w:val="28"/>
-          <w:lang w:val="ru-RU"/>
-        </w:rPr>
-        <w:t>Когда мы пишем</w:t>
-      </w:r>
-      <w:r>
-        <w:rPr>
-          <w:rFonts w:ascii="Georgia" w:hAnsi="Georgia"/>
-          <w:sz w:val="28"/>
-          <w:szCs w:val="28"/>
-          <w:lang w:val="ru-RU"/>
-        </w:rPr>
-        <w:t xml:space="preserve"> тест </w:t>
-      </w:r>
-      <w:r>
-        <w:rPr>
-          <w:rFonts w:ascii="Georgia" w:hAnsi="Georgia"/>
-          <w:sz w:val="28"/>
-          <w:szCs w:val="28"/>
-          <w:lang w:val="ru-RU"/>
-        </w:rPr>
-        <w:t xml:space="preserve">согласно </w:t>
-      </w:r>
-      <w:r>
-        <w:rPr>
-          <w:rFonts w:ascii="Georgia" w:hAnsi="Georgia"/>
-          <w:sz w:val="28"/>
-          <w:szCs w:val="28"/>
-        </w:rPr>
-        <w:t>M</w:t>
-      </w:r>
-      <w:r>
-        <w:rPr>
-          <w:rFonts w:ascii="Georgia" w:hAnsi="Georgia"/>
-          <w:sz w:val="28"/>
-          <w:szCs w:val="28"/>
-          <w:lang w:val="ru-RU"/>
-        </w:rPr>
-        <w:t xml:space="preserve">ockist </w:t>
-      </w:r>
-      <w:r>
-        <w:rPr>
-          <w:rFonts w:ascii="Georgia" w:hAnsi="Georgia"/>
-          <w:sz w:val="28"/>
-          <w:szCs w:val="28"/>
-        </w:rPr>
-        <w:t>TDD</w:t>
-      </w:r>
-      <w:r>
-        <w:rPr>
-          <w:rFonts w:ascii="Georgia" w:hAnsi="Georgia"/>
-          <w:sz w:val="28"/>
-          <w:szCs w:val="28"/>
-          <w:lang w:val="ru-RU"/>
-        </w:rPr>
-        <w:t>, мы тестируем</w:t>
-      </w:r>
-      <w:r>
-        <w:rPr>
-          <w:rFonts w:ascii="Georgia" w:hAnsi="Georgia"/>
-          <w:sz w:val="28"/>
-          <w:szCs w:val="28"/>
-          <w:lang w:val="ru-RU"/>
-        </w:rPr>
-        <w:t xml:space="preserve"> исходящие вызовы S</w:t>
-      </w:r>
-      <w:r>
-        <w:rPr>
-          <w:rFonts w:ascii="Georgia" w:hAnsi="Georgia"/>
-          <w:sz w:val="28"/>
-          <w:szCs w:val="28"/>
-          <w:lang w:val="ru-RU"/>
-        </w:rPr>
-        <w:t>UT, чтобы гарантировать, что он</w:t>
-      </w:r>
-      <w:r>
-        <w:rPr>
-          <w:rFonts w:ascii="Georgia" w:hAnsi="Georgia"/>
-          <w:sz w:val="28"/>
-          <w:szCs w:val="28"/>
-          <w:lang w:val="ru-RU"/>
-        </w:rPr>
-        <w:t xml:space="preserve"> </w:t>
-      </w:r>
-      <w:r>
-        <w:rPr>
-          <w:rFonts w:ascii="Georgia" w:hAnsi="Georgia"/>
-          <w:sz w:val="28"/>
-          <w:szCs w:val="28"/>
-          <w:lang w:val="ru-RU"/>
-        </w:rPr>
-        <w:t>коммуницирует</w:t>
-      </w:r>
-      <w:r>
-        <w:rPr>
-          <w:rFonts w:ascii="Georgia" w:hAnsi="Georgia"/>
-          <w:sz w:val="28"/>
-          <w:szCs w:val="28"/>
-          <w:lang w:val="ru-RU"/>
-        </w:rPr>
-        <w:t xml:space="preserve"> должным образом со своими </w:t>
-      </w:r>
-      <w:r>
-        <w:rPr>
-          <w:rFonts w:ascii="Georgia" w:hAnsi="Georgia"/>
-          <w:sz w:val="28"/>
-          <w:szCs w:val="28"/>
-        </w:rPr>
-        <w:t>Collaborator</w:t>
-      </w:r>
-      <w:r>
-        <w:rPr>
-          <w:rFonts w:ascii="Georgia" w:hAnsi="Georgia"/>
-          <w:sz w:val="28"/>
-          <w:szCs w:val="28"/>
-          <w:lang w:val="ru-RU"/>
-        </w:rPr>
-        <w:t>’</w:t>
-      </w:r>
-      <w:r>
-        <w:rPr>
-          <w:rFonts w:ascii="Georgia" w:hAnsi="Georgia"/>
-          <w:sz w:val="28"/>
-          <w:szCs w:val="28"/>
-          <w:lang w:val="ru-RU"/>
-        </w:rPr>
-        <w:t>ами</w:t>
-      </w:r>
-      <w:r>
-        <w:rPr>
-          <w:rFonts w:ascii="Georgia" w:hAnsi="Georgia"/>
-          <w:sz w:val="28"/>
-          <w:szCs w:val="28"/>
-          <w:lang w:val="ru-RU"/>
-        </w:rPr>
-        <w:t>. Т</w:t>
-      </w:r>
-      <w:r>
-        <w:rPr>
-          <w:rFonts w:ascii="Georgia" w:hAnsi="Georgia"/>
-          <w:sz w:val="28"/>
-          <w:szCs w:val="28"/>
-          <w:lang w:val="ru-RU"/>
-        </w:rPr>
-        <w:t>ест</w:t>
-      </w:r>
-      <w:r>
-        <w:rPr>
-          <w:rFonts w:ascii="Georgia" w:hAnsi="Georgia"/>
-          <w:sz w:val="28"/>
-          <w:szCs w:val="28"/>
-          <w:lang w:val="ru-RU"/>
-        </w:rPr>
-        <w:t xml:space="preserve"> согласно </w:t>
-      </w:r>
-      <w:r>
-        <w:rPr>
-          <w:rFonts w:ascii="Georgia" w:hAnsi="Georgia"/>
-          <w:sz w:val="28"/>
-          <w:szCs w:val="28"/>
-        </w:rPr>
-        <w:t>Classicist</w:t>
-      </w:r>
-      <w:r>
-        <w:rPr>
-          <w:rFonts w:ascii="Georgia" w:hAnsi="Georgia"/>
-          <w:sz w:val="28"/>
-          <w:szCs w:val="28"/>
-          <w:lang w:val="ru-RU"/>
-        </w:rPr>
-        <w:t xml:space="preserve"> </w:t>
-      </w:r>
-      <w:r>
-        <w:rPr>
-          <w:rFonts w:ascii="Georgia" w:hAnsi="Georgia"/>
-          <w:sz w:val="28"/>
-          <w:szCs w:val="28"/>
-        </w:rPr>
-        <w:t>TDD</w:t>
-      </w:r>
-      <w:r>
-        <w:rPr>
-          <w:rFonts w:ascii="Georgia" w:hAnsi="Georgia"/>
-          <w:sz w:val="28"/>
-          <w:szCs w:val="28"/>
-          <w:lang w:val="ru-RU"/>
-        </w:rPr>
-        <w:t xml:space="preserve"> </w:t>
-      </w:r>
-      <w:r>
-        <w:rPr>
-          <w:rFonts w:ascii="Georgia" w:hAnsi="Georgia"/>
-          <w:sz w:val="28"/>
-          <w:szCs w:val="28"/>
-          <w:lang w:val="ru-RU"/>
-        </w:rPr>
-        <w:t xml:space="preserve">проверяет только конечное состояние, </w:t>
-      </w:r>
-      <w:r>
-        <w:rPr>
-          <w:rFonts w:ascii="Georgia" w:hAnsi="Georgia"/>
-          <w:sz w:val="28"/>
-          <w:szCs w:val="28"/>
-          <w:lang w:val="ru-RU"/>
-        </w:rPr>
-        <w:t>а не то</w:t>
-      </w:r>
-      <w:r>
-        <w:rPr>
-          <w:rFonts w:ascii="Georgia" w:hAnsi="Georgia"/>
-          <w:sz w:val="28"/>
-          <w:szCs w:val="28"/>
-          <w:lang w:val="ru-RU"/>
-        </w:rPr>
-        <w:t>, как это состояние было получено. Таким образом, тесты</w:t>
-      </w:r>
-      <w:r>
-        <w:rPr>
-          <w:rFonts w:ascii="Georgia" w:hAnsi="Georgia"/>
-          <w:sz w:val="28"/>
-          <w:szCs w:val="28"/>
-          <w:lang w:val="ru-RU"/>
-        </w:rPr>
-        <w:t xml:space="preserve"> согласно</w:t>
-      </w:r>
-      <w:r>
-        <w:rPr>
-          <w:rFonts w:ascii="Georgia" w:hAnsi="Georgia"/>
-          <w:sz w:val="28"/>
-          <w:szCs w:val="28"/>
-          <w:lang w:val="ru-RU"/>
-        </w:rPr>
-        <w:t xml:space="preserve"> Mockist</w:t>
-      </w:r>
-      <w:r>
-        <w:rPr>
-          <w:rFonts w:ascii="Georgia" w:hAnsi="Georgia"/>
-          <w:sz w:val="28"/>
-          <w:szCs w:val="28"/>
-          <w:lang w:val="ru-RU"/>
-        </w:rPr>
-        <w:t xml:space="preserve"> </w:t>
-      </w:r>
-      <w:r>
-        <w:rPr>
-          <w:rFonts w:ascii="Georgia" w:hAnsi="Georgia"/>
-          <w:sz w:val="28"/>
-          <w:szCs w:val="28"/>
-        </w:rPr>
-        <w:t>TDD</w:t>
-      </w:r>
-      <w:r>
-        <w:rPr>
-          <w:rFonts w:ascii="Georgia" w:hAnsi="Georgia"/>
-          <w:sz w:val="28"/>
-          <w:szCs w:val="28"/>
-          <w:lang w:val="ru-RU"/>
-        </w:rPr>
-        <w:t xml:space="preserve"> бол</w:t>
-      </w:r>
-      <w:r>
-        <w:rPr>
-          <w:rFonts w:ascii="Georgia" w:hAnsi="Georgia"/>
-          <w:sz w:val="28"/>
-          <w:szCs w:val="28"/>
-          <w:lang w:val="ru-RU"/>
-        </w:rPr>
-        <w:t xml:space="preserve">ьше связаны с реализацией тестируемого метода </w:t>
-      </w:r>
-      <w:r>
-        <w:rPr>
-          <w:rFonts w:ascii="Georgia" w:hAnsi="Georgia"/>
-          <w:sz w:val="28"/>
-          <w:szCs w:val="28"/>
-        </w:rPr>
-        <w:t>SUT</w:t>
-      </w:r>
-      <w:r>
-        <w:rPr>
-          <w:rFonts w:ascii="Georgia" w:hAnsi="Georgia"/>
-          <w:sz w:val="28"/>
-          <w:szCs w:val="28"/>
-          <w:lang w:val="ru-RU"/>
-        </w:rPr>
-        <w:t>,</w:t>
-      </w:r>
-      <w:r>
-        <w:rPr>
-          <w:rFonts w:ascii="Georgia" w:hAnsi="Georgia"/>
-          <w:sz w:val="28"/>
-          <w:szCs w:val="28"/>
-          <w:lang w:val="ru-RU"/>
-        </w:rPr>
-        <w:t xml:space="preserve"> </w:t>
-      </w:r>
-      <w:r>
-        <w:rPr>
-          <w:rFonts w:ascii="Georgia" w:hAnsi="Georgia"/>
-          <w:sz w:val="28"/>
-          <w:szCs w:val="28"/>
-          <w:lang w:val="ru-RU"/>
-        </w:rPr>
-        <w:t>и, следовательно, и</w:t>
-      </w:r>
-      <w:r>
-        <w:rPr>
-          <w:rFonts w:ascii="Georgia" w:hAnsi="Georgia"/>
-          <w:sz w:val="28"/>
-          <w:szCs w:val="28"/>
-          <w:lang w:val="ru-RU"/>
-        </w:rPr>
-        <w:t>зменения</w:t>
-      </w:r>
-      <w:r>
-        <w:rPr>
-          <w:rFonts w:ascii="Georgia" w:hAnsi="Georgia"/>
-          <w:sz w:val="28"/>
-          <w:szCs w:val="28"/>
-          <w:lang w:val="ru-RU"/>
-        </w:rPr>
-        <w:t xml:space="preserve"> </w:t>
-      </w:r>
-      <w:r>
-        <w:rPr>
-          <w:rFonts w:ascii="Georgia" w:hAnsi="Georgia"/>
-          <w:sz w:val="28"/>
-          <w:szCs w:val="28"/>
-          <w:lang w:val="ru-RU"/>
-        </w:rPr>
-        <w:t>в вызовах</w:t>
-      </w:r>
-      <w:r>
-        <w:rPr>
-          <w:rFonts w:ascii="Georgia" w:hAnsi="Georgia"/>
-          <w:sz w:val="28"/>
-          <w:szCs w:val="28"/>
-          <w:lang w:val="ru-RU"/>
-        </w:rPr>
-        <w:t xml:space="preserve"> </w:t>
-      </w:r>
-      <w:r>
-        <w:rPr>
-          <w:rFonts w:ascii="Georgia" w:hAnsi="Georgia"/>
-          <w:sz w:val="28"/>
-          <w:szCs w:val="28"/>
-        </w:rPr>
-        <w:t>Collaborator</w:t>
-      </w:r>
-      <w:r>
-        <w:rPr>
-          <w:rFonts w:ascii="Georgia" w:hAnsi="Georgia"/>
-          <w:sz w:val="28"/>
-          <w:szCs w:val="28"/>
-          <w:lang w:val="ru-RU"/>
-        </w:rPr>
-        <w:t>’</w:t>
-      </w:r>
-      <w:r>
-        <w:rPr>
-          <w:rFonts w:ascii="Georgia" w:hAnsi="Georgia"/>
-          <w:sz w:val="28"/>
-          <w:szCs w:val="28"/>
-          <w:lang w:val="ru-RU"/>
-        </w:rPr>
-        <w:t>ов</w:t>
-      </w:r>
-      <w:r>
-        <w:rPr>
-          <w:rFonts w:ascii="Georgia" w:hAnsi="Georgia"/>
-          <w:sz w:val="28"/>
-          <w:szCs w:val="28"/>
-          <w:lang w:val="ru-RU"/>
-        </w:rPr>
-        <w:t xml:space="preserve">, как правило, </w:t>
-      </w:r>
-      <w:r>
-        <w:rPr>
-          <w:rFonts w:ascii="Georgia" w:hAnsi="Georgia"/>
-          <w:sz w:val="28"/>
-          <w:szCs w:val="28"/>
-          <w:lang w:val="ru-RU"/>
-        </w:rPr>
-        <w:t>ломают такие тесты</w:t>
-      </w:r>
-      <w:r>
-        <w:rPr>
-          <w:rFonts w:ascii="Georgia" w:hAnsi="Georgia"/>
-          <w:sz w:val="28"/>
-          <w:szCs w:val="28"/>
-          <w:lang w:val="ru-RU"/>
-        </w:rPr>
-        <w:t>.</w:t>
-      </w:r>
-    </w:p>
-    <w:p>
-      <w:pPr>
-        <w:spacing w:line="360" w:lineRule="auto"/>
-        <w:rPr>
-          <w:rFonts w:ascii="Georgia" w:hAnsi="Georgia"/>
-          <w:sz w:val="28"/>
-          <w:szCs w:val="28"/>
-          <w:lang w:val="ru-RU"/>
-        </w:rPr>
-      </w:pPr>
-      <w:r>
-        <w:rPr>
-          <w:rFonts w:ascii="Georgia" w:hAnsi="Georgia"/>
-          <w:sz w:val="28"/>
-          <w:szCs w:val="28"/>
-          <w:lang w:val="ru-RU"/>
-        </w:rPr>
-        <w:t>Зависимость между тестами и реализацией</w:t>
-      </w:r>
-      <w:r>
-        <w:rPr>
-          <w:rFonts w:ascii="Georgia" w:hAnsi="Georgia"/>
-          <w:sz w:val="28"/>
-          <w:szCs w:val="28"/>
-          <w:lang w:val="ru-RU"/>
-        </w:rPr>
-        <w:t xml:space="preserve"> также препятствует рефакторингу, поскольку изменения в реализации с гораздо большей вероятностью нарушат тесты</w:t>
-      </w:r>
-      <w:r>
-        <w:rPr>
-          <w:rFonts w:ascii="Georgia" w:hAnsi="Georgia"/>
-          <w:sz w:val="28"/>
-          <w:szCs w:val="28"/>
-          <w:lang w:val="ru-RU"/>
-        </w:rPr>
-        <w:t xml:space="preserve"> при </w:t>
-      </w:r>
-      <w:r>
-        <w:rPr>
-          <w:rFonts w:ascii="Georgia" w:hAnsi="Georgia"/>
-          <w:sz w:val="28"/>
-          <w:szCs w:val="28"/>
-        </w:rPr>
-        <w:t>Mockist</w:t>
-      </w:r>
-      <w:r>
-        <w:rPr>
-          <w:rFonts w:ascii="Georgia" w:hAnsi="Georgia"/>
-          <w:sz w:val="28"/>
-          <w:szCs w:val="28"/>
-          <w:lang w:val="ru-RU"/>
-        </w:rPr>
-        <w:t xml:space="preserve"> </w:t>
-      </w:r>
-      <w:r>
-        <w:rPr>
-          <w:rFonts w:ascii="Georgia" w:hAnsi="Georgia"/>
-          <w:sz w:val="28"/>
-          <w:szCs w:val="28"/>
-        </w:rPr>
-        <w:t>TDD</w:t>
-      </w:r>
-      <w:r>
-        <w:rPr>
-          <w:rFonts w:ascii="Georgia" w:hAnsi="Georgia"/>
-          <w:sz w:val="28"/>
-          <w:szCs w:val="28"/>
-          <w:lang w:val="ru-RU"/>
-        </w:rPr>
-        <w:t xml:space="preserve">, чем при </w:t>
-      </w:r>
-      <w:r>
-        <w:rPr>
-          <w:rFonts w:ascii="Georgia" w:hAnsi="Georgia"/>
-          <w:sz w:val="28"/>
-          <w:szCs w:val="28"/>
-        </w:rPr>
-        <w:t>Classicist</w:t>
-      </w:r>
-      <w:r>
-        <w:rPr>
-          <w:rFonts w:ascii="Georgia" w:hAnsi="Georgia"/>
-          <w:sz w:val="28"/>
-          <w:szCs w:val="28"/>
-          <w:lang w:val="ru-RU"/>
-        </w:rPr>
-        <w:t xml:space="preserve"> </w:t>
-      </w:r>
-      <w:r>
-        <w:rPr>
-          <w:rFonts w:ascii="Georgia" w:hAnsi="Georgia"/>
-          <w:sz w:val="28"/>
-          <w:szCs w:val="28"/>
-        </w:rPr>
-        <w:t>TDD</w:t>
-      </w:r>
-      <w:r>
-        <w:rPr>
-          <w:rFonts w:ascii="Georgia" w:hAnsi="Georgia"/>
-          <w:sz w:val="28"/>
-          <w:szCs w:val="28"/>
-          <w:lang w:val="ru-RU"/>
-        </w:rPr>
-        <w:t>.</w:t>
-      </w:r>
-    </w:p>
-    <w:p>
-      <w:pPr>
-        <w:spacing w:line="360" w:lineRule="auto"/>
-        <w:rPr>
-          <w:rFonts w:ascii="Georgia" w:hAnsi="Georgia"/>
-          <w:sz w:val="28"/>
-          <w:szCs w:val="28"/>
-          <w:lang w:val="ru-RU"/>
-        </w:rPr>
-      </w:pPr>
-    </w:p>
-    <w:p>
-      <w:pPr>
-        <w:spacing w:line="360" w:lineRule="auto"/>
+        <w:t>Зависимоть</w:t>
+      </w:r>
+      <w:r>
         <w:rPr>
           <w:rFonts w:ascii="Georgia" w:hAnsi="Georgia"/>
           <w:b/>
@@ -11824,6 +11430,543 @@
           <w:szCs w:val="30"/>
           <w:lang w:val="ru-RU"/>
         </w:rPr>
+        <w:t xml:space="preserve"> между тестами и реализацией</w:t>
+      </w:r>
+    </w:p>
+    <w:p>
+      <w:pPr>
+        <w:spacing w:line="360" w:lineRule="auto"/>
+        <w:rPr>
+          <w:rFonts w:ascii="Georgia" w:hAnsi="Georgia"/>
+          <w:sz w:val="2"/>
+          <w:szCs w:val="2"/>
+          <w:lang w:val="ru-RU"/>
+        </w:rPr>
+      </w:pPr>
+    </w:p>
+    <w:p>
+      <w:pPr>
+        <w:spacing w:line="360" w:lineRule="auto"/>
+        <w:rPr>
+          <w:rFonts w:ascii="Georgia" w:hAnsi="Georgia"/>
+          <w:sz w:val="28"/>
+          <w:szCs w:val="28"/>
+          <w:lang w:val="ru-RU"/>
+        </w:rPr>
+      </w:pPr>
+      <w:r>
+        <w:rPr>
+          <w:rFonts w:ascii="Georgia" w:hAnsi="Georgia"/>
+          <w:sz w:val="28"/>
+          <w:szCs w:val="28"/>
+          <w:lang w:val="ru-RU"/>
+        </w:rPr>
+        <w:t>Когда мы пишем</w:t>
+      </w:r>
+      <w:r>
+        <w:rPr>
+          <w:rFonts w:ascii="Georgia" w:hAnsi="Georgia"/>
+          <w:sz w:val="28"/>
+          <w:szCs w:val="28"/>
+          <w:lang w:val="ru-RU"/>
+        </w:rPr>
+        <w:t xml:space="preserve"> тест </w:t>
+      </w:r>
+      <w:r>
+        <w:rPr>
+          <w:rFonts w:ascii="Georgia" w:hAnsi="Georgia"/>
+          <w:sz w:val="28"/>
+          <w:szCs w:val="28"/>
+          <w:lang w:val="ru-RU"/>
+        </w:rPr>
+        <w:t xml:space="preserve">согласно </w:t>
+      </w:r>
+      <w:r>
+        <w:rPr>
+          <w:rFonts w:ascii="Georgia" w:hAnsi="Georgia"/>
+          <w:sz w:val="28"/>
+          <w:szCs w:val="28"/>
+        </w:rPr>
+        <w:t>M</w:t>
+      </w:r>
+      <w:r>
+        <w:rPr>
+          <w:rFonts w:ascii="Georgia" w:hAnsi="Georgia"/>
+          <w:sz w:val="28"/>
+          <w:szCs w:val="28"/>
+          <w:lang w:val="ru-RU"/>
+        </w:rPr>
+        <w:t xml:space="preserve">ockist </w:t>
+      </w:r>
+      <w:r>
+        <w:rPr>
+          <w:rFonts w:ascii="Georgia" w:hAnsi="Georgia"/>
+          <w:sz w:val="28"/>
+          <w:szCs w:val="28"/>
+        </w:rPr>
+        <w:t>TDD</w:t>
+      </w:r>
+      <w:r>
+        <w:rPr>
+          <w:rFonts w:ascii="Georgia" w:hAnsi="Georgia"/>
+          <w:sz w:val="28"/>
+          <w:szCs w:val="28"/>
+          <w:lang w:val="ru-RU"/>
+        </w:rPr>
+        <w:t>, мы тестируем</w:t>
+      </w:r>
+      <w:r>
+        <w:rPr>
+          <w:rFonts w:ascii="Georgia" w:hAnsi="Georgia"/>
+          <w:sz w:val="28"/>
+          <w:szCs w:val="28"/>
+          <w:lang w:val="ru-RU"/>
+        </w:rPr>
+        <w:t xml:space="preserve"> исходящие вызовы S</w:t>
+      </w:r>
+      <w:r>
+        <w:rPr>
+          <w:rFonts w:ascii="Georgia" w:hAnsi="Georgia"/>
+          <w:sz w:val="28"/>
+          <w:szCs w:val="28"/>
+          <w:lang w:val="ru-RU"/>
+        </w:rPr>
+        <w:t>UT, чтобы гарантировать, что он</w:t>
+      </w:r>
+      <w:r>
+        <w:rPr>
+          <w:rFonts w:ascii="Georgia" w:hAnsi="Georgia"/>
+          <w:sz w:val="28"/>
+          <w:szCs w:val="28"/>
+          <w:lang w:val="ru-RU"/>
+        </w:rPr>
+        <w:t xml:space="preserve"> </w:t>
+      </w:r>
+      <w:r>
+        <w:rPr>
+          <w:rFonts w:ascii="Georgia" w:hAnsi="Georgia"/>
+          <w:sz w:val="28"/>
+          <w:szCs w:val="28"/>
+          <w:lang w:val="ru-RU"/>
+        </w:rPr>
+        <w:t>коммуницирует</w:t>
+      </w:r>
+      <w:r>
+        <w:rPr>
+          <w:rFonts w:ascii="Georgia" w:hAnsi="Georgia"/>
+          <w:sz w:val="28"/>
+          <w:szCs w:val="28"/>
+          <w:lang w:val="ru-RU"/>
+        </w:rPr>
+        <w:t xml:space="preserve"> должным образом со своими </w:t>
+      </w:r>
+      <w:r>
+        <w:rPr>
+          <w:rFonts w:ascii="Georgia" w:hAnsi="Georgia"/>
+          <w:sz w:val="28"/>
+          <w:szCs w:val="28"/>
+        </w:rPr>
+        <w:t>Collaborator</w:t>
+      </w:r>
+      <w:r>
+        <w:rPr>
+          <w:rFonts w:ascii="Georgia" w:hAnsi="Georgia"/>
+          <w:sz w:val="28"/>
+          <w:szCs w:val="28"/>
+          <w:lang w:val="ru-RU"/>
+        </w:rPr>
+        <w:t>’</w:t>
+      </w:r>
+      <w:r>
+        <w:rPr>
+          <w:rFonts w:ascii="Georgia" w:hAnsi="Georgia"/>
+          <w:sz w:val="28"/>
+          <w:szCs w:val="28"/>
+          <w:lang w:val="ru-RU"/>
+        </w:rPr>
+        <w:t>ами</w:t>
+      </w:r>
+      <w:r>
+        <w:rPr>
+          <w:rFonts w:ascii="Georgia" w:hAnsi="Georgia"/>
+          <w:sz w:val="28"/>
+          <w:szCs w:val="28"/>
+          <w:lang w:val="ru-RU"/>
+        </w:rPr>
+        <w:t>. Т</w:t>
+      </w:r>
+      <w:r>
+        <w:rPr>
+          <w:rFonts w:ascii="Georgia" w:hAnsi="Georgia"/>
+          <w:sz w:val="28"/>
+          <w:szCs w:val="28"/>
+          <w:lang w:val="ru-RU"/>
+        </w:rPr>
+        <w:t>ест</w:t>
+      </w:r>
+      <w:r>
+        <w:rPr>
+          <w:rFonts w:ascii="Georgia" w:hAnsi="Georgia"/>
+          <w:sz w:val="28"/>
+          <w:szCs w:val="28"/>
+          <w:lang w:val="ru-RU"/>
+        </w:rPr>
+        <w:t xml:space="preserve"> согласно </w:t>
+      </w:r>
+      <w:r>
+        <w:rPr>
+          <w:rFonts w:ascii="Georgia" w:hAnsi="Georgia"/>
+          <w:sz w:val="28"/>
+          <w:szCs w:val="28"/>
+        </w:rPr>
+        <w:t>Classicist</w:t>
+      </w:r>
+      <w:r>
+        <w:rPr>
+          <w:rFonts w:ascii="Georgia" w:hAnsi="Georgia"/>
+          <w:sz w:val="28"/>
+          <w:szCs w:val="28"/>
+          <w:lang w:val="ru-RU"/>
+        </w:rPr>
+        <w:t xml:space="preserve"> </w:t>
+      </w:r>
+      <w:r>
+        <w:rPr>
+          <w:rFonts w:ascii="Georgia" w:hAnsi="Georgia"/>
+          <w:sz w:val="28"/>
+          <w:szCs w:val="28"/>
+        </w:rPr>
+        <w:t>TDD</w:t>
+      </w:r>
+      <w:r>
+        <w:rPr>
+          <w:rFonts w:ascii="Georgia" w:hAnsi="Georgia"/>
+          <w:sz w:val="28"/>
+          <w:szCs w:val="28"/>
+          <w:lang w:val="ru-RU"/>
+        </w:rPr>
+        <w:t xml:space="preserve"> </w:t>
+      </w:r>
+      <w:r>
+        <w:rPr>
+          <w:rFonts w:ascii="Georgia" w:hAnsi="Georgia"/>
+          <w:sz w:val="28"/>
+          <w:szCs w:val="28"/>
+          <w:lang w:val="ru-RU"/>
+        </w:rPr>
+        <w:t xml:space="preserve">проверяет только конечное состояние, </w:t>
+      </w:r>
+      <w:r>
+        <w:rPr>
+          <w:rFonts w:ascii="Georgia" w:hAnsi="Georgia"/>
+          <w:sz w:val="28"/>
+          <w:szCs w:val="28"/>
+          <w:lang w:val="ru-RU"/>
+        </w:rPr>
+        <w:t>а не то</w:t>
+      </w:r>
+      <w:r>
+        <w:rPr>
+          <w:rFonts w:ascii="Georgia" w:hAnsi="Georgia"/>
+          <w:sz w:val="28"/>
+          <w:szCs w:val="28"/>
+          <w:lang w:val="ru-RU"/>
+        </w:rPr>
+        <w:t>, как это состояние было получено. Таким образом, тесты</w:t>
+      </w:r>
+      <w:r>
+        <w:rPr>
+          <w:rFonts w:ascii="Georgia" w:hAnsi="Georgia"/>
+          <w:sz w:val="28"/>
+          <w:szCs w:val="28"/>
+          <w:lang w:val="ru-RU"/>
+        </w:rPr>
+        <w:t xml:space="preserve"> согласно</w:t>
+      </w:r>
+      <w:r>
+        <w:rPr>
+          <w:rFonts w:ascii="Georgia" w:hAnsi="Georgia"/>
+          <w:sz w:val="28"/>
+          <w:szCs w:val="28"/>
+          <w:lang w:val="ru-RU"/>
+        </w:rPr>
+        <w:t xml:space="preserve"> Mockist</w:t>
+      </w:r>
+      <w:r>
+        <w:rPr>
+          <w:rFonts w:ascii="Georgia" w:hAnsi="Georgia"/>
+          <w:sz w:val="28"/>
+          <w:szCs w:val="28"/>
+          <w:lang w:val="ru-RU"/>
+        </w:rPr>
+        <w:t xml:space="preserve"> </w:t>
+      </w:r>
+      <w:r>
+        <w:rPr>
+          <w:rFonts w:ascii="Georgia" w:hAnsi="Georgia"/>
+          <w:sz w:val="28"/>
+          <w:szCs w:val="28"/>
+        </w:rPr>
+        <w:t>TDD</w:t>
+      </w:r>
+      <w:r>
+        <w:rPr>
+          <w:rFonts w:ascii="Georgia" w:hAnsi="Georgia"/>
+          <w:sz w:val="28"/>
+          <w:szCs w:val="28"/>
+          <w:lang w:val="ru-RU"/>
+        </w:rPr>
+        <w:t xml:space="preserve"> бол</w:t>
+      </w:r>
+      <w:r>
+        <w:rPr>
+          <w:rFonts w:ascii="Georgia" w:hAnsi="Georgia"/>
+          <w:sz w:val="28"/>
+          <w:szCs w:val="28"/>
+          <w:lang w:val="ru-RU"/>
+        </w:rPr>
+        <w:t xml:space="preserve">ьше связаны с реализацией тестируемого метода </w:t>
+      </w:r>
+      <w:r>
+        <w:rPr>
+          <w:rFonts w:ascii="Georgia" w:hAnsi="Georgia"/>
+          <w:sz w:val="28"/>
+          <w:szCs w:val="28"/>
+        </w:rPr>
+        <w:t>SUT</w:t>
+      </w:r>
+      <w:r>
+        <w:rPr>
+          <w:rFonts w:ascii="Georgia" w:hAnsi="Georgia"/>
+          <w:sz w:val="28"/>
+          <w:szCs w:val="28"/>
+          <w:lang w:val="ru-RU"/>
+        </w:rPr>
+        <w:t>,</w:t>
+      </w:r>
+      <w:r>
+        <w:rPr>
+          <w:rFonts w:ascii="Georgia" w:hAnsi="Georgia"/>
+          <w:sz w:val="28"/>
+          <w:szCs w:val="28"/>
+          <w:lang w:val="ru-RU"/>
+        </w:rPr>
+        <w:t xml:space="preserve"> </w:t>
+      </w:r>
+      <w:r>
+        <w:rPr>
+          <w:rFonts w:ascii="Georgia" w:hAnsi="Georgia"/>
+          <w:sz w:val="28"/>
+          <w:szCs w:val="28"/>
+          <w:lang w:val="ru-RU"/>
+        </w:rPr>
+        <w:t>и, следовательно, и</w:t>
+      </w:r>
+      <w:r>
+        <w:rPr>
+          <w:rFonts w:ascii="Georgia" w:hAnsi="Georgia"/>
+          <w:sz w:val="28"/>
+          <w:szCs w:val="28"/>
+          <w:lang w:val="ru-RU"/>
+        </w:rPr>
+        <w:t>зменения</w:t>
+      </w:r>
+      <w:r>
+        <w:rPr>
+          <w:rFonts w:ascii="Georgia" w:hAnsi="Georgia"/>
+          <w:sz w:val="28"/>
+          <w:szCs w:val="28"/>
+          <w:lang w:val="ru-RU"/>
+        </w:rPr>
+        <w:t xml:space="preserve"> </w:t>
+      </w:r>
+      <w:r>
+        <w:rPr>
+          <w:rFonts w:ascii="Georgia" w:hAnsi="Georgia"/>
+          <w:sz w:val="28"/>
+          <w:szCs w:val="28"/>
+          <w:lang w:val="ru-RU"/>
+        </w:rPr>
+        <w:t>в вызовах</w:t>
+      </w:r>
+      <w:r>
+        <w:rPr>
+          <w:rFonts w:ascii="Georgia" w:hAnsi="Georgia"/>
+          <w:sz w:val="28"/>
+          <w:szCs w:val="28"/>
+          <w:lang w:val="ru-RU"/>
+        </w:rPr>
+        <w:t xml:space="preserve"> </w:t>
+      </w:r>
+      <w:r>
+        <w:rPr>
+          <w:rFonts w:ascii="Georgia" w:hAnsi="Georgia"/>
+          <w:sz w:val="28"/>
+          <w:szCs w:val="28"/>
+        </w:rPr>
+        <w:t>Collaborator</w:t>
+      </w:r>
+      <w:r>
+        <w:rPr>
+          <w:rFonts w:ascii="Georgia" w:hAnsi="Georgia"/>
+          <w:sz w:val="28"/>
+          <w:szCs w:val="28"/>
+          <w:lang w:val="ru-RU"/>
+        </w:rPr>
+        <w:t>’</w:t>
+      </w:r>
+      <w:r>
+        <w:rPr>
+          <w:rFonts w:ascii="Georgia" w:hAnsi="Georgia"/>
+          <w:sz w:val="28"/>
+          <w:szCs w:val="28"/>
+          <w:lang w:val="ru-RU"/>
+        </w:rPr>
+        <w:t>ов</w:t>
+      </w:r>
+      <w:r>
+        <w:rPr>
+          <w:rFonts w:ascii="Georgia" w:hAnsi="Georgia"/>
+          <w:sz w:val="28"/>
+          <w:szCs w:val="28"/>
+          <w:lang w:val="ru-RU"/>
+        </w:rPr>
+        <w:t xml:space="preserve">, как правило, </w:t>
+      </w:r>
+      <w:r>
+        <w:rPr>
+          <w:rFonts w:ascii="Georgia" w:hAnsi="Georgia"/>
+          <w:sz w:val="28"/>
+          <w:szCs w:val="28"/>
+          <w:lang w:val="ru-RU"/>
+        </w:rPr>
+        <w:t>ломают такие тесты</w:t>
+      </w:r>
+      <w:r>
+        <w:rPr>
+          <w:rFonts w:ascii="Georgia" w:hAnsi="Georgia"/>
+          <w:sz w:val="28"/>
+          <w:szCs w:val="28"/>
+          <w:lang w:val="ru-RU"/>
+        </w:rPr>
+        <w:t>.</w:t>
+      </w:r>
+    </w:p>
+    <w:p>
+      <w:pPr>
+        <w:spacing w:line="360" w:lineRule="auto"/>
+        <w:rPr>
+          <w:rFonts w:ascii="Georgia" w:hAnsi="Georgia"/>
+          <w:sz w:val="28"/>
+          <w:szCs w:val="28"/>
+          <w:lang w:val="ru-RU"/>
+        </w:rPr>
+      </w:pPr>
+      <w:r>
+        <w:rPr>
+          <w:rFonts w:ascii="Georgia" w:hAnsi="Georgia"/>
+          <w:sz w:val="28"/>
+          <w:szCs w:val="28"/>
+          <w:lang w:val="ru-RU"/>
+        </w:rPr>
+        <w:t>Зависимость между тестами и реализацией</w:t>
+      </w:r>
+      <w:r>
+        <w:rPr>
+          <w:rFonts w:ascii="Georgia" w:hAnsi="Georgia"/>
+          <w:sz w:val="28"/>
+          <w:szCs w:val="28"/>
+          <w:lang w:val="ru-RU"/>
+        </w:rPr>
+        <w:t xml:space="preserve"> также препятствует рефакторингу, поскольку изменения в реализации с гораздо большей вероятностью нарушат тесты</w:t>
+      </w:r>
+      <w:r>
+        <w:rPr>
+          <w:rFonts w:ascii="Georgia" w:hAnsi="Georgia"/>
+          <w:sz w:val="28"/>
+          <w:szCs w:val="28"/>
+          <w:lang w:val="ru-RU"/>
+        </w:rPr>
+        <w:t xml:space="preserve"> при </w:t>
+      </w:r>
+      <w:r>
+        <w:rPr>
+          <w:rFonts w:ascii="Georgia" w:hAnsi="Georgia"/>
+          <w:sz w:val="28"/>
+          <w:szCs w:val="28"/>
+        </w:rPr>
+        <w:t>Mockist</w:t>
+      </w:r>
+      <w:r>
+        <w:rPr>
+          <w:rFonts w:ascii="Georgia" w:hAnsi="Georgia"/>
+          <w:sz w:val="28"/>
+          <w:szCs w:val="28"/>
+          <w:lang w:val="ru-RU"/>
+        </w:rPr>
+        <w:t xml:space="preserve"> </w:t>
+      </w:r>
+      <w:r>
+        <w:rPr>
+          <w:rFonts w:ascii="Georgia" w:hAnsi="Georgia"/>
+          <w:sz w:val="28"/>
+          <w:szCs w:val="28"/>
+        </w:rPr>
+        <w:t>TDD</w:t>
+      </w:r>
+      <w:r>
+        <w:rPr>
+          <w:rFonts w:ascii="Georgia" w:hAnsi="Georgia"/>
+          <w:sz w:val="28"/>
+          <w:szCs w:val="28"/>
+          <w:lang w:val="ru-RU"/>
+        </w:rPr>
+        <w:t xml:space="preserve">, чем при </w:t>
+      </w:r>
+      <w:r>
+        <w:rPr>
+          <w:rFonts w:ascii="Georgia" w:hAnsi="Georgia"/>
+          <w:sz w:val="28"/>
+          <w:szCs w:val="28"/>
+        </w:rPr>
+        <w:t>Classicist</w:t>
+      </w:r>
+      <w:r>
+        <w:rPr>
+          <w:rFonts w:ascii="Georgia" w:hAnsi="Georgia"/>
+          <w:sz w:val="28"/>
+          <w:szCs w:val="28"/>
+          <w:lang w:val="ru-RU"/>
+        </w:rPr>
+        <w:t xml:space="preserve"> </w:t>
+      </w:r>
+      <w:r>
+        <w:rPr>
+          <w:rFonts w:ascii="Georgia" w:hAnsi="Georgia"/>
+          <w:sz w:val="28"/>
+          <w:szCs w:val="28"/>
+        </w:rPr>
+        <w:t>TDD</w:t>
+      </w:r>
+      <w:r>
+        <w:rPr>
+          <w:rFonts w:ascii="Georgia" w:hAnsi="Georgia"/>
+          <w:sz w:val="28"/>
+          <w:szCs w:val="28"/>
+          <w:lang w:val="ru-RU"/>
+        </w:rPr>
+        <w:t>.</w:t>
+      </w:r>
+    </w:p>
+    <w:p>
+      <w:pPr>
+        <w:spacing w:line="360" w:lineRule="auto"/>
+        <w:rPr>
+          <w:rFonts w:ascii="Georgia" w:hAnsi="Georgia"/>
+          <w:sz w:val="28"/>
+          <w:szCs w:val="28"/>
+          <w:lang w:val="ru-RU"/>
+        </w:rPr>
       </w:pPr>
     </w:p>
     <w:p>
@@ -11849,7 +11992,10 @@
           <w:lang w:val="ru-RU"/>
         </w:rPr>
       </w:pPr>
-      <w:r>
+    </w:p>
+    <w:p>
+      <w:pPr>
+        <w:spacing w:line="360" w:lineRule="auto"/>
         <w:rPr>
           <w:rFonts w:ascii="Georgia" w:hAnsi="Georgia"/>
           <w:b/>
@@ -11857,6 +12003,15 @@
           <w:szCs w:val="30"/>
           <w:lang w:val="ru-RU"/>
         </w:rPr>
+      </w:pPr>
+      <w:r>
+        <w:rPr>
+          <w:rFonts w:ascii="Georgia" w:hAnsi="Georgia"/>
+          <w:b/>
+          <w:sz w:val="30"/>
+          <w:szCs w:val="30"/>
+          <w:lang w:val="ru-RU"/>
+        </w:rPr>
         <w:lastRenderedPageBreak/>
         <w:t>Стиль приектирования</w:t>
       </w:r>
@@ -11964,8 +12119,9 @@
           <w:rFonts w:ascii="Georgia" w:hAnsi="Georgia"/>
           <w:sz w:val="28"/>
           <w:szCs w:val="28"/>
-        </w:rPr>
-        <w:t>approach</w:t>
+          <w:lang w:val="ru-RU"/>
+        </w:rPr>
+        <w:t>подход</w:t>
       </w:r>
       <w:r>
         <w:rPr>
@@ -12104,9 +12260,549 @@
           <w:lang w:val="ru-RU"/>
         </w:rPr>
         <w:t>подход.</w:t>
+      </w:r>
+    </w:p>
+    <w:p>
+      <w:pPr>
+        <w:spacing w:line="360" w:lineRule="auto"/>
+        <w:rPr>
+          <w:rFonts w:ascii="Georgia" w:hAnsi="Georgia"/>
+          <w:sz w:val="2"/>
+          <w:szCs w:val="2"/>
+          <w:lang w:val="ru-RU"/>
+        </w:rPr>
+      </w:pPr>
+    </w:p>
+    <w:p>
+      <w:pPr>
+        <w:spacing w:line="360" w:lineRule="auto"/>
+        <w:rPr>
+          <w:rFonts w:ascii="Georgia" w:hAnsi="Georgia"/>
+          <w:sz w:val="28"/>
+          <w:szCs w:val="28"/>
+          <w:lang w:val="ru-RU"/>
+        </w:rPr>
+      </w:pPr>
+      <w:r>
+        <w:rPr>
+          <w:rFonts w:ascii="Georgia" w:hAnsi="Georgia"/>
+          <w:sz w:val="28"/>
+          <w:szCs w:val="28"/>
+          <w:lang w:val="ru-RU"/>
+        </w:rPr>
+        <w:t xml:space="preserve">Практики </w:t>
+      </w:r>
+      <w:r>
+        <w:rPr>
+          <w:rFonts w:ascii="Georgia" w:hAnsi="Georgia"/>
+          <w:sz w:val="28"/>
+          <w:szCs w:val="28"/>
+        </w:rPr>
+        <w:t>Mockist</w:t>
+      </w:r>
+      <w:r>
+        <w:rPr>
+          <w:rFonts w:ascii="Georgia" w:hAnsi="Georgia"/>
+          <w:sz w:val="28"/>
+          <w:szCs w:val="28"/>
+          <w:lang w:val="ru-RU"/>
+        </w:rPr>
+        <w:t xml:space="preserve"> </w:t>
+      </w:r>
+      <w:r>
+        <w:rPr>
+          <w:rFonts w:ascii="Georgia" w:hAnsi="Georgia"/>
+          <w:sz w:val="28"/>
+          <w:szCs w:val="28"/>
+        </w:rPr>
+        <w:t>TDD</w:t>
+      </w:r>
+      <w:r>
+        <w:rPr>
+          <w:rFonts w:ascii="Georgia" w:hAnsi="Georgia"/>
+          <w:sz w:val="28"/>
+          <w:szCs w:val="28"/>
+          <w:lang w:val="ru-RU"/>
+        </w:rPr>
+        <w:t xml:space="preserve"> предпочитают </w:t>
+      </w:r>
+      <w:r>
+        <w:rPr>
+          <w:rFonts w:ascii="Georgia" w:hAnsi="Georgia"/>
+          <w:sz w:val="28"/>
+          <w:szCs w:val="28"/>
+          <w:lang w:val="ru-RU"/>
+        </w:rPr>
+        <w:t>создавать</w:t>
+      </w:r>
+      <w:r>
+        <w:rPr>
+          <w:rFonts w:ascii="Georgia" w:hAnsi="Georgia"/>
+          <w:sz w:val="28"/>
+          <w:szCs w:val="28"/>
+          <w:lang w:val="ru-RU"/>
+        </w:rPr>
+        <w:t xml:space="preserve"> методы, которые принимают объект для сбора информации, вместо методов, возвращающих значение.</w:t>
+      </w:r>
+      <w:r>
+        <w:rPr>
+          <w:rFonts w:ascii="Georgia" w:hAnsi="Georgia"/>
+          <w:sz w:val="28"/>
+          <w:szCs w:val="28"/>
+          <w:lang w:val="ru-RU"/>
+        </w:rPr>
+        <w:t xml:space="preserve"> Так же преверженцы этого стиля </w:t>
+      </w:r>
+      <w:r>
+        <w:rPr>
+          <w:rFonts w:ascii="Georgia" w:hAnsi="Georgia"/>
+          <w:sz w:val="28"/>
+          <w:szCs w:val="28"/>
+        </w:rPr>
+        <w:t>TDD</w:t>
+      </w:r>
+      <w:r>
+        <w:rPr>
+          <w:rFonts w:ascii="Georgia" w:hAnsi="Georgia"/>
+          <w:sz w:val="28"/>
+          <w:szCs w:val="28"/>
+          <w:lang w:val="ru-RU"/>
+        </w:rPr>
+        <w:t xml:space="preserve"> </w:t>
+      </w:r>
+      <w:r>
+        <w:rPr>
+          <w:rFonts w:ascii="Georgia" w:hAnsi="Georgia"/>
+          <w:sz w:val="28"/>
+          <w:szCs w:val="28"/>
+          <w:lang w:val="ru-RU"/>
+        </w:rPr>
+        <w:t xml:space="preserve">призывают следовать «Закону Деметры», т.е. избегать цепочек вызовов </w:t>
+      </w:r>
+      <w:r>
+        <w:rPr>
+          <w:rFonts w:ascii="Consolas" w:hAnsi="Consolas"/>
+          <w:sz w:val="24"/>
+          <w:szCs w:val="24"/>
+          <w:lang w:val="ru-RU"/>
+        </w:rPr>
+        <w:t>.getThis().getThat().getTheOther()</w:t>
+      </w:r>
+      <w:r>
+        <w:rPr>
+          <w:rFonts w:ascii="Georgia" w:hAnsi="Georgia"/>
+          <w:sz w:val="28"/>
+          <w:szCs w:val="28"/>
+          <w:lang w:val="ru-RU"/>
+        </w:rPr>
+        <w:t>.</w:t>
+      </w:r>
+    </w:p>
+    <w:p>
+      <w:pPr>
+        <w:spacing w:line="360" w:lineRule="auto"/>
+        <w:rPr>
+          <w:rFonts w:ascii="Georgia" w:hAnsi="Georgia"/>
+          <w:sz w:val="2"/>
+          <w:szCs w:val="2"/>
+          <w:lang w:val="ru-RU"/>
+        </w:rPr>
+      </w:pPr>
+    </w:p>
+    <w:p>
+      <w:pPr>
+        <w:spacing w:line="360" w:lineRule="auto"/>
+        <w:rPr>
+          <w:rFonts w:ascii="Georgia" w:hAnsi="Georgia"/>
+          <w:sz w:val="28"/>
+          <w:szCs w:val="28"/>
+          <w:lang w:val="ru-RU"/>
+        </w:rPr>
+      </w:pPr>
+      <w:r>
+        <w:rPr>
+          <w:rFonts w:ascii="Georgia" w:hAnsi="Georgia"/>
+          <w:sz w:val="28"/>
+          <w:szCs w:val="28"/>
+          <w:lang w:val="ru-RU"/>
+        </w:rPr>
+        <w:t xml:space="preserve">Также </w:t>
+      </w:r>
+      <w:r>
+        <w:rPr>
+          <w:rFonts w:ascii="Georgia" w:hAnsi="Georgia"/>
+          <w:sz w:val="28"/>
+          <w:szCs w:val="28"/>
+        </w:rPr>
+        <w:t>Mockist</w:t>
+      </w:r>
+      <w:r>
+        <w:rPr>
+          <w:rFonts w:ascii="Georgia" w:hAnsi="Georgia"/>
+          <w:sz w:val="28"/>
+          <w:szCs w:val="28"/>
+          <w:lang w:val="ru-RU"/>
+        </w:rPr>
+        <w:t xml:space="preserve"> </w:t>
+      </w:r>
+      <w:r>
+        <w:rPr>
+          <w:rFonts w:ascii="Georgia" w:hAnsi="Georgia"/>
+          <w:sz w:val="28"/>
+          <w:szCs w:val="28"/>
+        </w:rPr>
+        <w:t>TDD</w:t>
+      </w:r>
+      <w:r>
+        <w:rPr>
+          <w:rFonts w:ascii="Georgia" w:hAnsi="Georgia"/>
+          <w:sz w:val="28"/>
+          <w:szCs w:val="28"/>
+          <w:lang w:val="ru-RU"/>
+        </w:rPr>
+        <w:t xml:space="preserve"> способствует следованию «</w:t>
+      </w:r>
+      <w:r>
+        <w:rPr>
+          <w:rFonts w:ascii="Georgia" w:hAnsi="Georgia"/>
+          <w:sz w:val="28"/>
+          <w:szCs w:val="28"/>
+        </w:rPr>
+        <w:t>Tell</w:t>
+      </w:r>
+      <w:r>
+        <w:rPr>
+          <w:rFonts w:ascii="Georgia" w:hAnsi="Georgia"/>
+          <w:sz w:val="28"/>
+          <w:szCs w:val="28"/>
+          <w:lang w:val="ru-RU"/>
+        </w:rPr>
+        <w:t xml:space="preserve">, </w:t>
+      </w:r>
+      <w:r>
+        <w:rPr>
+          <w:rFonts w:ascii="Georgia" w:hAnsi="Georgia"/>
+          <w:sz w:val="28"/>
+          <w:szCs w:val="28"/>
+        </w:rPr>
+        <w:t>Don</w:t>
+      </w:r>
+      <w:r>
+        <w:rPr>
+          <w:rFonts w:ascii="Georgia" w:hAnsi="Georgia"/>
+          <w:sz w:val="28"/>
+          <w:szCs w:val="28"/>
+          <w:lang w:val="ru-RU"/>
+        </w:rPr>
+        <w:t>’</w:t>
+      </w:r>
+      <w:r>
+        <w:rPr>
+          <w:rFonts w:ascii="Georgia" w:hAnsi="Georgia"/>
+          <w:sz w:val="28"/>
+          <w:szCs w:val="28"/>
+        </w:rPr>
+        <w:t>t</w:t>
+      </w:r>
+      <w:r>
+        <w:rPr>
+          <w:rFonts w:ascii="Georgia" w:hAnsi="Georgia"/>
+          <w:sz w:val="28"/>
+          <w:szCs w:val="28"/>
+          <w:lang w:val="ru-RU"/>
+        </w:rPr>
+        <w:t xml:space="preserve"> </w:t>
+      </w:r>
+      <w:r>
+        <w:rPr>
+          <w:rFonts w:ascii="Georgia" w:hAnsi="Georgia"/>
+          <w:sz w:val="28"/>
+          <w:szCs w:val="28"/>
+        </w:rPr>
+        <w:t>Ask</w:t>
+      </w:r>
+      <w:r>
+        <w:rPr>
+          <w:rFonts w:ascii="Georgia" w:hAnsi="Georgia"/>
+          <w:sz w:val="28"/>
+          <w:szCs w:val="28"/>
+          <w:lang w:val="ru-RU"/>
+        </w:rPr>
+        <w:t>»</w:t>
+      </w:r>
+      <w:r>
+        <w:rPr>
+          <w:rFonts w:ascii="Georgia" w:hAnsi="Georgia"/>
+          <w:sz w:val="28"/>
+          <w:szCs w:val="28"/>
+          <w:lang w:val="ru-RU"/>
+        </w:rPr>
+        <w:t xml:space="preserve"> </w:t>
+      </w:r>
+      <w:r>
+        <w:rPr>
+          <w:rFonts w:ascii="Georgia" w:hAnsi="Georgia"/>
+          <w:sz w:val="28"/>
+          <w:szCs w:val="28"/>
+          <w:lang w:val="ru-RU"/>
+        </w:rPr>
+        <w:t>принципу, согласно которому необходимо просить объект</w:t>
+      </w:r>
+      <w:r>
+        <w:rPr>
+          <w:rFonts w:ascii="Georgia" w:hAnsi="Georgia"/>
+          <w:sz w:val="28"/>
+          <w:szCs w:val="28"/>
+          <w:lang w:val="ru-RU"/>
+        </w:rPr>
+        <w:t xml:space="preserve">, инкапсулирующий данные, </w:t>
+      </w:r>
+      <w:r>
+        <w:rPr>
+          <w:rFonts w:ascii="Georgia" w:hAnsi="Georgia"/>
+          <w:sz w:val="28"/>
+          <w:szCs w:val="28"/>
+          <w:lang w:val="ru-RU"/>
+        </w:rPr>
+        <w:t xml:space="preserve">выполнить </w:t>
+      </w:r>
+      <w:r>
+        <w:rPr>
+          <w:rFonts w:ascii="Georgia" w:hAnsi="Georgia"/>
+          <w:sz w:val="28"/>
+          <w:szCs w:val="28"/>
+          <w:lang w:val="ru-RU"/>
+        </w:rPr>
+        <w:t>определенные действия над этими данными</w:t>
+      </w:r>
+      <w:r>
+        <w:rPr>
+          <w:rFonts w:ascii="Georgia" w:hAnsi="Georgia"/>
+          <w:sz w:val="28"/>
+          <w:szCs w:val="28"/>
+          <w:lang w:val="ru-RU"/>
+        </w:rPr>
+        <w:t>, вместо того чтобы запрашивать данные из этого объекта и выполнять действия над ними в клиентском коде.</w:t>
+      </w:r>
+      <w:r>
+        <w:rPr>
+          <w:rFonts w:ascii="Georgia" w:hAnsi="Georgia"/>
+          <w:sz w:val="28"/>
+          <w:szCs w:val="28"/>
+          <w:lang w:val="ru-RU"/>
+        </w:rPr>
+        <w:t xml:space="preserve"> </w:t>
+      </w:r>
+      <w:r>
+        <w:rPr>
+          <w:rFonts w:ascii="Georgia" w:hAnsi="Georgia"/>
+          <w:sz w:val="28"/>
+          <w:szCs w:val="28"/>
+          <w:lang w:val="ru-RU"/>
+        </w:rPr>
+        <w:t>Т.е. следование данному принципу</w:t>
+      </w:r>
+      <w:r>
+        <w:rPr>
+          <w:rFonts w:ascii="Georgia" w:hAnsi="Georgia"/>
+          <w:sz w:val="28"/>
+          <w:szCs w:val="28"/>
+          <w:lang w:val="ru-RU"/>
+        </w:rPr>
+        <w:t xml:space="preserve"> позволяет избавиться от огромного количества </w:t>
+      </w:r>
+      <w:r>
+        <w:rPr>
+          <w:rFonts w:ascii="Georgia" w:hAnsi="Georgia"/>
+          <w:sz w:val="28"/>
+          <w:szCs w:val="28"/>
+        </w:rPr>
+        <w:t>getter</w:t>
+      </w:r>
+      <w:r>
+        <w:rPr>
+          <w:rFonts w:ascii="Georgia" w:hAnsi="Georgia"/>
+          <w:sz w:val="28"/>
+          <w:szCs w:val="28"/>
+          <w:lang w:val="ru-RU"/>
+        </w:rPr>
+        <w:t>’</w:t>
+      </w:r>
+      <w:r>
+        <w:rPr>
+          <w:rFonts w:ascii="Georgia" w:hAnsi="Georgia"/>
+          <w:sz w:val="28"/>
+          <w:szCs w:val="28"/>
+          <w:lang w:val="ru-RU"/>
+        </w:rPr>
+        <w:t>ов.</w:t>
+      </w:r>
+    </w:p>
+    <w:p>
+      <w:pPr>
+        <w:spacing w:line="360" w:lineRule="auto"/>
+        <w:rPr>
+          <w:rFonts w:ascii="Georgia" w:hAnsi="Georgia"/>
+          <w:sz w:val="2"/>
+          <w:szCs w:val="2"/>
+          <w:lang w:val="ru-RU"/>
+        </w:rPr>
+      </w:pPr>
+    </w:p>
+    <w:p>
+      <w:pPr>
+        <w:spacing w:line="360" w:lineRule="auto"/>
+        <w:rPr>
+          <w:rFonts w:ascii="Georgia" w:hAnsi="Georgia"/>
+          <w:sz w:val="28"/>
+          <w:szCs w:val="28"/>
+          <w:lang w:val="ru-RU"/>
+        </w:rPr>
+      </w:pPr>
+      <w:r>
+        <w:rPr>
+          <w:rFonts w:ascii="Georgia" w:hAnsi="Georgia"/>
+          <w:sz w:val="28"/>
+          <w:szCs w:val="28"/>
+          <w:lang w:val="ru-RU"/>
+        </w:rPr>
+        <w:t xml:space="preserve">Использование </w:t>
+      </w:r>
+      <w:r>
+        <w:rPr>
+          <w:rFonts w:ascii="Georgia" w:hAnsi="Georgia"/>
+          <w:sz w:val="28"/>
+          <w:szCs w:val="28"/>
+        </w:rPr>
+        <w:t>Classicist</w:t>
+      </w:r>
+      <w:r>
+        <w:rPr>
+          <w:rFonts w:ascii="Georgia" w:hAnsi="Georgia"/>
+          <w:sz w:val="28"/>
+          <w:szCs w:val="28"/>
+          <w:lang w:val="ru-RU"/>
+        </w:rPr>
+        <w:t xml:space="preserve"> </w:t>
+      </w:r>
+      <w:r>
+        <w:rPr>
+          <w:rFonts w:ascii="Georgia" w:hAnsi="Georgia"/>
+          <w:sz w:val="28"/>
+          <w:szCs w:val="28"/>
+        </w:rPr>
+        <w:t>TDD</w:t>
+      </w:r>
+      <w:r>
+        <w:rPr>
+          <w:rFonts w:ascii="Georgia" w:hAnsi="Georgia"/>
+          <w:sz w:val="28"/>
+          <w:szCs w:val="28"/>
+          <w:lang w:val="ru-RU"/>
+        </w:rPr>
+        <w:t xml:space="preserve"> </w:t>
+      </w:r>
+      <w:r>
+        <w:rPr>
+          <w:rFonts w:ascii="Georgia" w:hAnsi="Georgia"/>
+          <w:sz w:val="28"/>
+          <w:szCs w:val="28"/>
+          <w:lang w:val="ru-RU"/>
+        </w:rPr>
+        <w:t xml:space="preserve">и, соответственно, проверки состояния, приводит к созданию </w:t>
+      </w:r>
+      <w:r>
+        <w:rPr>
+          <w:rFonts w:ascii="Georgia" w:hAnsi="Georgia"/>
+          <w:sz w:val="28"/>
+          <w:szCs w:val="28"/>
+        </w:rPr>
+        <w:t>getter</w:t>
+      </w:r>
+      <w:r>
+        <w:rPr>
+          <w:rFonts w:ascii="Georgia" w:hAnsi="Georgia"/>
+          <w:sz w:val="28"/>
+          <w:szCs w:val="28"/>
+          <w:lang w:val="ru-RU"/>
+        </w:rPr>
+        <w:t>’</w:t>
+      </w:r>
+      <w:r>
+        <w:rPr>
+          <w:rFonts w:ascii="Georgia" w:hAnsi="Georgia"/>
+          <w:sz w:val="28"/>
+          <w:szCs w:val="28"/>
+          <w:lang w:val="ru-RU"/>
+        </w:rPr>
+        <w:t>ов, которые нужны только</w:t>
+      </w:r>
+      <w:r>
+        <w:rPr>
+          <w:rFonts w:ascii="Georgia" w:hAnsi="Georgia"/>
+          <w:sz w:val="28"/>
+          <w:szCs w:val="28"/>
+          <w:lang w:val="ru-RU"/>
+        </w:rPr>
+        <w:t xml:space="preserve"> в тестах. </w:t>
+      </w:r>
+      <w:r>
+        <w:rPr>
+          <w:rFonts w:ascii="Georgia" w:hAnsi="Georgia"/>
+          <w:sz w:val="28"/>
+          <w:szCs w:val="28"/>
+        </w:rPr>
+        <w:t>Mockist TDD</w:t>
+      </w:r>
+      <w:r>
+        <w:rPr>
+          <w:rFonts w:ascii="Georgia" w:hAnsi="Georgia"/>
+          <w:sz w:val="28"/>
+          <w:szCs w:val="28"/>
+          <w:lang w:val="ru-RU"/>
+        </w:rPr>
+        <w:t xml:space="preserve"> и п</w:t>
+      </w:r>
+      <w:r>
+        <w:rPr>
+          <w:rFonts w:ascii="Georgia" w:hAnsi="Georgia"/>
+          <w:sz w:val="28"/>
+          <w:szCs w:val="28"/>
+          <w:lang w:val="ru-RU"/>
+        </w:rPr>
+        <w:t>ровер</w:t>
       </w:r>
       <w:bookmarkStart w:id="0" w:name="_GoBack"/>
       <w:bookmarkEnd w:id="0"/>
+      <w:r>
+        <w:rPr>
+          <w:rFonts w:ascii="Georgia" w:hAnsi="Georgia"/>
+          <w:sz w:val="28"/>
+          <w:szCs w:val="28"/>
+          <w:lang w:val="ru-RU"/>
+        </w:rPr>
+        <w:t xml:space="preserve">ка поведения </w:t>
+      </w:r>
+      <w:r>
+        <w:rPr>
+          <w:rFonts w:ascii="Georgia" w:hAnsi="Georgia"/>
+          <w:sz w:val="28"/>
+          <w:szCs w:val="28"/>
+          <w:lang w:val="ru-RU"/>
+        </w:rPr>
+        <w:t>позволяет избежать данной проблемы.</w:t>
+      </w:r>
+    </w:p>
+    <w:p>
+      <w:pPr>
+        <w:spacing w:line="360" w:lineRule="auto"/>
+        <w:rPr>
+          <w:rFonts w:ascii="Georgia" w:hAnsi="Georgia"/>
+          <w:sz w:val="2"/>
+          <w:szCs w:val="2"/>
+          <w:lang w:val="ru-RU"/>
+        </w:rPr>
+      </w:pPr>
     </w:p>
     <w:p>
       <w:pPr>
@@ -12118,116 +12814,250 @@
           <w:lang w:val="ru-RU"/>
         </w:rPr>
       </w:pPr>
-    </w:p>
-    <w:p>
-      <w:pPr>
-        <w:spacing w:line="360" w:lineRule="auto"/>
-        <w:rPr>
-          <w:rFonts w:ascii="Georgia" w:hAnsi="Georgia"/>
-          <w:sz w:val="30"/>
-          <w:szCs w:val="30"/>
-          <w:lang w:val="ru-RU"/>
-        </w:rPr>
-      </w:pPr>
-    </w:p>
-    <w:p>
-      <w:pPr>
-        <w:spacing w:line="360" w:lineRule="auto"/>
-        <w:rPr>
-          <w:rFonts w:ascii="Georgia" w:hAnsi="Georgia"/>
-          <w:sz w:val="30"/>
-          <w:szCs w:val="30"/>
-          <w:lang w:val="ru-RU"/>
-        </w:rPr>
-      </w:pPr>
-    </w:p>
-    <w:p>
-      <w:pPr>
-        <w:spacing w:line="360" w:lineRule="auto"/>
-        <w:rPr>
-          <w:rFonts w:ascii="Georgia" w:hAnsi="Georgia"/>
-          <w:sz w:val="30"/>
-          <w:szCs w:val="30"/>
-          <w:lang w:val="ru-RU"/>
-        </w:rPr>
-      </w:pPr>
-    </w:p>
-    <w:p>
-      <w:pPr>
-        <w:spacing w:line="360" w:lineRule="auto"/>
-        <w:rPr>
-          <w:rFonts w:ascii="Georgia" w:hAnsi="Georgia"/>
-          <w:sz w:val="30"/>
-          <w:szCs w:val="30"/>
-          <w:lang w:val="ru-RU"/>
-        </w:rPr>
-      </w:pPr>
-    </w:p>
-    <w:p>
-      <w:pPr>
-        <w:spacing w:line="360" w:lineRule="auto"/>
-        <w:rPr>
-          <w:rFonts w:ascii="Georgia" w:hAnsi="Georgia"/>
-          <w:sz w:val="30"/>
-          <w:szCs w:val="30"/>
-          <w:lang w:val="ru-RU"/>
-        </w:rPr>
-      </w:pPr>
-    </w:p>
-    <w:p>
-      <w:pPr>
-        <w:spacing w:line="360" w:lineRule="auto"/>
-        <w:rPr>
-          <w:rFonts w:ascii="Georgia" w:hAnsi="Georgia"/>
-          <w:sz w:val="30"/>
-          <w:szCs w:val="30"/>
-          <w:lang w:val="ru-RU"/>
-        </w:rPr>
-      </w:pPr>
-    </w:p>
-    <w:p>
-      <w:pPr>
-        <w:spacing w:line="360" w:lineRule="auto"/>
-        <w:rPr>
-          <w:rFonts w:ascii="Georgia" w:hAnsi="Georgia"/>
-          <w:sz w:val="30"/>
-          <w:szCs w:val="30"/>
-          <w:lang w:val="ru-RU"/>
-        </w:rPr>
-      </w:pPr>
-    </w:p>
-    <w:p>
-      <w:pPr>
-        <w:spacing w:line="360" w:lineRule="auto"/>
-        <w:rPr>
-          <w:rFonts w:ascii="Georgia" w:hAnsi="Georgia"/>
-          <w:sz w:val="30"/>
-          <w:szCs w:val="30"/>
-          <w:lang w:val="ru-RU"/>
-        </w:rPr>
-      </w:pPr>
-    </w:p>
-    <w:p>
-      <w:pPr>
-        <w:spacing w:line="360" w:lineRule="auto"/>
-        <w:rPr>
-          <w:rFonts w:ascii="Georgia" w:hAnsi="Georgia"/>
-          <w:sz w:val="30"/>
-          <w:szCs w:val="30"/>
-          <w:lang w:val="ru-RU"/>
-        </w:rPr>
-      </w:pPr>
-    </w:p>
-    <w:p>
-      <w:pPr>
-        <w:spacing w:line="360" w:lineRule="auto"/>
-        <w:rPr>
-          <w:rFonts w:ascii="Georgia" w:hAnsi="Georgia"/>
-          <w:sz w:val="30"/>
-          <w:szCs w:val="30"/>
-          <w:lang w:val="ru-RU"/>
-        </w:rPr>
-      </w:pPr>
+      <w:r>
+        <w:rPr>
+          <w:rFonts w:ascii="Georgia" w:hAnsi="Georgia"/>
+          <w:sz w:val="28"/>
+          <w:szCs w:val="28"/>
+        </w:rPr>
+        <w:t>Mockist</w:t>
+      </w:r>
+      <w:r>
+        <w:rPr>
+          <w:rFonts w:ascii="Georgia" w:hAnsi="Georgia"/>
+          <w:sz w:val="28"/>
+          <w:szCs w:val="28"/>
+          <w:lang w:val="ru-RU"/>
+        </w:rPr>
+        <w:t xml:space="preserve"> </w:t>
+      </w:r>
+      <w:r>
+        <w:rPr>
+          <w:rFonts w:ascii="Georgia" w:hAnsi="Georgia"/>
+          <w:sz w:val="28"/>
+          <w:szCs w:val="28"/>
+        </w:rPr>
+        <w:t>TDD</w:t>
+      </w:r>
+      <w:r>
+        <w:rPr>
+          <w:rFonts w:ascii="Georgia" w:hAnsi="Georgia"/>
+          <w:sz w:val="28"/>
+          <w:szCs w:val="28"/>
+          <w:lang w:val="ru-RU"/>
+        </w:rPr>
+        <w:t xml:space="preserve"> призывает к использованию</w:t>
+      </w:r>
+      <w:r>
+        <w:rPr>
+          <w:rFonts w:ascii="Georgia" w:hAnsi="Georgia"/>
+          <w:sz w:val="28"/>
+          <w:szCs w:val="28"/>
+          <w:lang w:val="ru-RU"/>
+        </w:rPr>
+        <w:t xml:space="preserve"> </w:t>
+      </w:r>
+      <w:r>
+        <w:rPr>
+          <w:rFonts w:ascii="Georgia" w:hAnsi="Georgia"/>
+          <w:sz w:val="28"/>
+          <w:szCs w:val="28"/>
+          <w:lang w:val="ru-RU"/>
+        </w:rPr>
+        <w:t xml:space="preserve">ролевых </w:t>
+      </w:r>
+      <w:r>
+        <w:rPr>
+          <w:rFonts w:ascii="Georgia" w:hAnsi="Georgia"/>
+          <w:sz w:val="28"/>
+          <w:szCs w:val="28"/>
+          <w:lang w:val="ru-RU"/>
+        </w:rPr>
+        <w:t xml:space="preserve">интерфейсов, т.е. для каждого </w:t>
+      </w:r>
+      <w:r>
+        <w:rPr>
+          <w:rFonts w:ascii="Georgia" w:hAnsi="Georgia"/>
+          <w:sz w:val="28"/>
+          <w:szCs w:val="28"/>
+        </w:rPr>
+        <w:t>Collaborator</w:t>
+      </w:r>
+      <w:r>
+        <w:rPr>
+          <w:rFonts w:ascii="Georgia" w:hAnsi="Georgia"/>
+          <w:sz w:val="28"/>
+          <w:szCs w:val="28"/>
+          <w:lang w:val="ru-RU"/>
+        </w:rPr>
+        <w:t>’</w:t>
+      </w:r>
+      <w:r>
+        <w:rPr>
+          <w:rFonts w:ascii="Georgia" w:hAnsi="Georgia"/>
+          <w:sz w:val="28"/>
+          <w:szCs w:val="28"/>
+        </w:rPr>
+        <w:t>a</w:t>
+      </w:r>
+      <w:r>
+        <w:rPr>
+          <w:rFonts w:ascii="Georgia" w:hAnsi="Georgia"/>
+          <w:sz w:val="28"/>
+          <w:szCs w:val="28"/>
+          <w:lang w:val="ru-RU"/>
+        </w:rPr>
+        <w:t xml:space="preserve"> </w:t>
+      </w:r>
+      <w:r>
+        <w:rPr>
+          <w:rFonts w:ascii="Georgia" w:hAnsi="Georgia"/>
+          <w:sz w:val="28"/>
+          <w:szCs w:val="28"/>
+          <w:lang w:val="ru-RU"/>
+        </w:rPr>
+        <w:t>сначала</w:t>
+      </w:r>
+      <w:r>
+        <w:rPr>
+          <w:rFonts w:ascii="Georgia" w:hAnsi="Georgia"/>
+          <w:sz w:val="28"/>
+          <w:szCs w:val="28"/>
+          <w:lang w:val="ru-RU"/>
+        </w:rPr>
+        <w:t xml:space="preserve"> создается интерфейс, который</w:t>
+      </w:r>
+      <w:r>
+        <w:rPr>
+          <w:rFonts w:ascii="Georgia" w:hAnsi="Georgia"/>
+          <w:sz w:val="28"/>
+          <w:szCs w:val="28"/>
+          <w:lang w:val="ru-RU"/>
+        </w:rPr>
+        <w:t xml:space="preserve"> </w:t>
+      </w:r>
+      <w:r>
+        <w:rPr>
+          <w:rFonts w:ascii="Georgia" w:hAnsi="Georgia"/>
+          <w:sz w:val="28"/>
+          <w:szCs w:val="28"/>
+          <w:lang w:val="ru-RU"/>
+        </w:rPr>
+        <w:t>является основой для создания</w:t>
+      </w:r>
+      <w:r>
+        <w:rPr>
+          <w:rFonts w:ascii="Georgia" w:hAnsi="Georgia"/>
+          <w:sz w:val="28"/>
+          <w:szCs w:val="28"/>
+          <w:lang w:val="ru-RU"/>
+        </w:rPr>
+        <w:t xml:space="preserve"> </w:t>
+      </w:r>
+      <w:r>
+        <w:rPr>
+          <w:rFonts w:ascii="Georgia" w:hAnsi="Georgia"/>
+          <w:sz w:val="28"/>
+          <w:szCs w:val="28"/>
+        </w:rPr>
+        <w:t>Mock</w:t>
+      </w:r>
+      <w:r>
+        <w:rPr>
+          <w:rFonts w:ascii="Georgia" w:hAnsi="Georgia"/>
+          <w:sz w:val="28"/>
+          <w:szCs w:val="28"/>
+          <w:lang w:val="ru-RU"/>
+        </w:rPr>
+        <w:t>’</w:t>
+      </w:r>
+      <w:r>
+        <w:rPr>
+          <w:rFonts w:ascii="Georgia" w:hAnsi="Georgia"/>
+          <w:sz w:val="28"/>
+          <w:szCs w:val="28"/>
+          <w:lang w:val="ru-RU"/>
+        </w:rPr>
+        <w:t>а</w:t>
+      </w:r>
+      <w:r>
+        <w:rPr>
+          <w:rFonts w:ascii="Georgia" w:hAnsi="Georgia"/>
+          <w:sz w:val="28"/>
+          <w:szCs w:val="28"/>
+          <w:lang w:val="ru-RU"/>
+        </w:rPr>
+        <w:t xml:space="preserve">. </w:t>
+      </w:r>
+      <w:r>
+        <w:rPr>
+          <w:rFonts w:ascii="Georgia" w:hAnsi="Georgia"/>
+          <w:sz w:val="28"/>
+          <w:szCs w:val="28"/>
+          <w:lang w:val="ru-RU"/>
+        </w:rPr>
+        <w:t xml:space="preserve">И далее создается реализация, когда </w:t>
+      </w:r>
+      <w:r>
+        <w:rPr>
+          <w:rFonts w:ascii="Georgia" w:hAnsi="Georgia"/>
+          <w:sz w:val="28"/>
+          <w:szCs w:val="28"/>
+        </w:rPr>
+        <w:t>TDD</w:t>
+      </w:r>
+      <w:r>
+        <w:rPr>
+          <w:rFonts w:ascii="Georgia" w:hAnsi="Georgia"/>
+          <w:sz w:val="28"/>
+          <w:szCs w:val="28"/>
+          <w:lang w:val="ru-RU"/>
+        </w:rPr>
+        <w:t>-</w:t>
+      </w:r>
+      <w:r>
+        <w:rPr>
+          <w:rFonts w:ascii="Georgia" w:hAnsi="Georgia"/>
+          <w:sz w:val="28"/>
+          <w:szCs w:val="28"/>
+          <w:lang w:val="ru-RU"/>
+        </w:rPr>
+        <w:t xml:space="preserve">процесс доходит до данного </w:t>
+      </w:r>
+      <w:r>
+        <w:rPr>
+          <w:rFonts w:ascii="Georgia" w:hAnsi="Georgia"/>
+          <w:sz w:val="28"/>
+          <w:szCs w:val="28"/>
+        </w:rPr>
+        <w:t>Collaborator</w:t>
+      </w:r>
+      <w:r>
+        <w:rPr>
+          <w:rFonts w:ascii="Georgia" w:hAnsi="Georgia"/>
+          <w:sz w:val="28"/>
+          <w:szCs w:val="28"/>
+          <w:lang w:val="ru-RU"/>
+        </w:rPr>
+        <w:t>’</w:t>
+      </w:r>
+      <w:r>
+        <w:rPr>
+          <w:rFonts w:ascii="Georgia" w:hAnsi="Georgia"/>
+          <w:sz w:val="28"/>
+          <w:szCs w:val="28"/>
+        </w:rPr>
+        <w:t>a</w:t>
+      </w:r>
+      <w:r>
+        <w:rPr>
+          <w:rFonts w:ascii="Georgia" w:hAnsi="Georgia"/>
+          <w:sz w:val="28"/>
+          <w:szCs w:val="28"/>
+          <w:lang w:val="ru-RU"/>
+        </w:rPr>
+        <w:t>.</w:t>
+      </w:r>
     </w:p>
     <w:p>
       <w:pPr>
@@ -17465,7 +18295,7 @@
 </file>
 
 <file path=customXml/itemProps1.xml><?xml version="1.0" encoding="utf-8"?>
-<ds:datastoreItem xmlns:ds="http://schemas.openxmlformats.org/officeDocument/2006/customXml" ds:itemID="{21D17DA8-053B-44A2-B84C-BCD79F86E649}">
+<ds:datastoreItem xmlns:ds="http://schemas.openxmlformats.org/officeDocument/2006/customXml" ds:itemID="{A9476135-8F4C-4F7E-8CB7-DAE233F72E6D}">
   <ds:schemaRefs>
     <ds:schemaRef ds:uri="http://schemas.openxmlformats.org/officeDocument/2006/bibliography"/>
   </ds:schemaRefs>

</xml_diff>